<commit_message>
Primera Ultima version. Primer Revision realizada
</commit_message>
<xml_diff>
--- a/Documentacion/Entregas/Entrega_current/Mauricio/Documento final_v4.docx
+++ b/Documentacion/Entregas/Entrega_current/Mauricio/Documento final_v4.docx
@@ -13183,7 +13183,7 @@
                     <a:blip r:embed="rId28">
                       <a:extLst>
                         <a:ext uri="{28A0092B-C50C-407E-A947-70E740481C1C}">
-                          <a14:useLocalDpi xmlns="" xmlns:wpc="http://schemas.microsoft.com/office/word/2010/wordprocessingCanvas" xmlns:mc="http://schemas.openxmlformats.org/markup-compatibility/2006" xmlns:o="urn:schemas-microsoft-com:office:office" xmlns:v="urn:schemas-microsoft-com:vml" xmlns:wp14="http://schemas.microsoft.com/office/word/2010/wordprocessingDrawing" xmlns:w10="urn:schemas-microsoft-com:office:word" xmlns:w="http://schemas.openxmlformats.org/wordprocessingml/2006/main" xmlns:w14="http://schemas.microsoft.com/office/word/2010/wordml" xmlns:wpg="http://schemas.microsoft.com/office/word/2010/wordprocessingGroup" xmlns:wpi="http://schemas.microsoft.com/office/word/2010/wordprocessingInk" xmlns:wps="http://schemas.microsoft.com/office/word/2010/wordprocessingShape" xmlns:a14="http://schemas.microsoft.com/office/drawing/2010/main" val="0"/>
+                          <a14:useLocalDpi xmlns:a14="http://schemas.microsoft.com/office/drawing/2010/main" xmlns:wps="http://schemas.microsoft.com/office/word/2010/wordprocessingShape" xmlns:wpi="http://schemas.microsoft.com/office/word/2010/wordprocessingInk" xmlns:wpg="http://schemas.microsoft.com/office/word/2010/wordprocessingGroup" xmlns:w14="http://schemas.microsoft.com/office/word/2010/wordml" xmlns:w="http://schemas.openxmlformats.org/wordprocessingml/2006/main" xmlns:w10="urn:schemas-microsoft-com:office:word" xmlns:wp14="http://schemas.microsoft.com/office/word/2010/wordprocessingDrawing" xmlns:v="urn:schemas-microsoft-com:vml" xmlns:o="urn:schemas-microsoft-com:office:office" xmlns:mc="http://schemas.openxmlformats.org/markup-compatibility/2006" xmlns:wpc="http://schemas.microsoft.com/office/word/2010/wordprocessingCanvas" xmlns="" val="0"/>
                         </a:ext>
                       </a:extLst>
                     </a:blip>
@@ -21231,7 +21231,7 @@
                     <a:blip r:embed="rId44">
                       <a:extLst>
                         <a:ext uri="{28A0092B-C50C-407E-A947-70E740481C1C}">
-                          <a14:useLocalDpi xmlns="" xmlns:wpc="http://schemas.microsoft.com/office/word/2010/wordprocessingCanvas" xmlns:mc="http://schemas.openxmlformats.org/markup-compatibility/2006" xmlns:o="urn:schemas-microsoft-com:office:office" xmlns:v="urn:schemas-microsoft-com:vml" xmlns:wp14="http://schemas.microsoft.com/office/word/2010/wordprocessingDrawing" xmlns:w10="urn:schemas-microsoft-com:office:word" xmlns:w="http://schemas.openxmlformats.org/wordprocessingml/2006/main" xmlns:w14="http://schemas.microsoft.com/office/word/2010/wordml" xmlns:wpg="http://schemas.microsoft.com/office/word/2010/wordprocessingGroup" xmlns:wpi="http://schemas.microsoft.com/office/word/2010/wordprocessingInk" xmlns:wps="http://schemas.microsoft.com/office/word/2010/wordprocessingShape" xmlns:a14="http://schemas.microsoft.com/office/drawing/2010/main" val="0"/>
+                          <a14:useLocalDpi xmlns:a14="http://schemas.microsoft.com/office/drawing/2010/main" xmlns:wps="http://schemas.microsoft.com/office/word/2010/wordprocessingShape" xmlns:wpi="http://schemas.microsoft.com/office/word/2010/wordprocessingInk" xmlns:wpg="http://schemas.microsoft.com/office/word/2010/wordprocessingGroup" xmlns:w14="http://schemas.microsoft.com/office/word/2010/wordml" xmlns:w="http://schemas.openxmlformats.org/wordprocessingml/2006/main" xmlns:w10="urn:schemas-microsoft-com:office:word" xmlns:wp14="http://schemas.microsoft.com/office/word/2010/wordprocessingDrawing" xmlns:v="urn:schemas-microsoft-com:vml" xmlns:o="urn:schemas-microsoft-com:office:office" xmlns:mc="http://schemas.openxmlformats.org/markup-compatibility/2006" xmlns:wpc="http://schemas.microsoft.com/office/word/2010/wordprocessingCanvas" xmlns="" val="0"/>
                         </a:ext>
                       </a:extLst>
                     </a:blip>
@@ -21357,7 +21357,7 @@
                     <a:blip r:embed="rId45" cstate="print">
                       <a:extLst>
                         <a:ext uri="{28A0092B-C50C-407E-A947-70E740481C1C}">
-                          <a14:useLocalDpi xmlns="" xmlns:wpc="http://schemas.microsoft.com/office/word/2010/wordprocessingCanvas" xmlns:mc="http://schemas.openxmlformats.org/markup-compatibility/2006" xmlns:o="urn:schemas-microsoft-com:office:office" xmlns:v="urn:schemas-microsoft-com:vml" xmlns:wp14="http://schemas.microsoft.com/office/word/2010/wordprocessingDrawing" xmlns:w10="urn:schemas-microsoft-com:office:word" xmlns:w="http://schemas.openxmlformats.org/wordprocessingml/2006/main" xmlns:w14="http://schemas.microsoft.com/office/word/2010/wordml" xmlns:wpg="http://schemas.microsoft.com/office/word/2010/wordprocessingGroup" xmlns:wpi="http://schemas.microsoft.com/office/word/2010/wordprocessingInk" xmlns:wps="http://schemas.microsoft.com/office/word/2010/wordprocessingShape" xmlns:a14="http://schemas.microsoft.com/office/drawing/2010/main" val="0"/>
+                          <a14:useLocalDpi xmlns:a14="http://schemas.microsoft.com/office/drawing/2010/main" xmlns:wps="http://schemas.microsoft.com/office/word/2010/wordprocessingShape" xmlns:wpi="http://schemas.microsoft.com/office/word/2010/wordprocessingInk" xmlns:wpg="http://schemas.microsoft.com/office/word/2010/wordprocessingGroup" xmlns:w14="http://schemas.microsoft.com/office/word/2010/wordml" xmlns:w="http://schemas.openxmlformats.org/wordprocessingml/2006/main" xmlns:w10="urn:schemas-microsoft-com:office:word" xmlns:wp14="http://schemas.microsoft.com/office/word/2010/wordprocessingDrawing" xmlns:v="urn:schemas-microsoft-com:vml" xmlns:o="urn:schemas-microsoft-com:office:office" xmlns:mc="http://schemas.openxmlformats.org/markup-compatibility/2006" xmlns:wpc="http://schemas.microsoft.com/office/word/2010/wordprocessingCanvas" xmlns="" val="0"/>
                         </a:ext>
                       </a:extLst>
                     </a:blip>
@@ -21490,7 +21490,7 @@
                     <a:blip r:embed="rId46" cstate="print">
                       <a:extLst>
                         <a:ext uri="{28A0092B-C50C-407E-A947-70E740481C1C}">
-                          <a14:useLocalDpi xmlns="" xmlns:wpc="http://schemas.microsoft.com/office/word/2010/wordprocessingCanvas" xmlns:mc="http://schemas.openxmlformats.org/markup-compatibility/2006" xmlns:o="urn:schemas-microsoft-com:office:office" xmlns:v="urn:schemas-microsoft-com:vml" xmlns:wp14="http://schemas.microsoft.com/office/word/2010/wordprocessingDrawing" xmlns:w10="urn:schemas-microsoft-com:office:word" xmlns:w="http://schemas.openxmlformats.org/wordprocessingml/2006/main" xmlns:w14="http://schemas.microsoft.com/office/word/2010/wordml" xmlns:wpg="http://schemas.microsoft.com/office/word/2010/wordprocessingGroup" xmlns:wpi="http://schemas.microsoft.com/office/word/2010/wordprocessingInk" xmlns:wps="http://schemas.microsoft.com/office/word/2010/wordprocessingShape" xmlns:a14="http://schemas.microsoft.com/office/drawing/2010/main" val="0"/>
+                          <a14:useLocalDpi xmlns:a14="http://schemas.microsoft.com/office/drawing/2010/main" xmlns:wps="http://schemas.microsoft.com/office/word/2010/wordprocessingShape" xmlns:wpi="http://schemas.microsoft.com/office/word/2010/wordprocessingInk" xmlns:wpg="http://schemas.microsoft.com/office/word/2010/wordprocessingGroup" xmlns:w14="http://schemas.microsoft.com/office/word/2010/wordml" xmlns:w="http://schemas.openxmlformats.org/wordprocessingml/2006/main" xmlns:w10="urn:schemas-microsoft-com:office:word" xmlns:wp14="http://schemas.microsoft.com/office/word/2010/wordprocessingDrawing" xmlns:v="urn:schemas-microsoft-com:vml" xmlns:o="urn:schemas-microsoft-com:office:office" xmlns:mc="http://schemas.openxmlformats.org/markup-compatibility/2006" xmlns:wpc="http://schemas.microsoft.com/office/word/2010/wordprocessingCanvas" xmlns="" val="0"/>
                         </a:ext>
                       </a:extLst>
                     </a:blip>
@@ -21652,7 +21652,7 @@
                     <a:blip r:embed="rId47">
                       <a:extLst>
                         <a:ext uri="{28A0092B-C50C-407E-A947-70E740481C1C}">
-                          <a14:useLocalDpi xmlns="" xmlns:wpc="http://schemas.microsoft.com/office/word/2010/wordprocessingCanvas" xmlns:mc="http://schemas.openxmlformats.org/markup-compatibility/2006" xmlns:o="urn:schemas-microsoft-com:office:office" xmlns:v="urn:schemas-microsoft-com:vml" xmlns:wp14="http://schemas.microsoft.com/office/word/2010/wordprocessingDrawing" xmlns:w10="urn:schemas-microsoft-com:office:word" xmlns:w="http://schemas.openxmlformats.org/wordprocessingml/2006/main" xmlns:w14="http://schemas.microsoft.com/office/word/2010/wordml" xmlns:wpg="http://schemas.microsoft.com/office/word/2010/wordprocessingGroup" xmlns:wpi="http://schemas.microsoft.com/office/word/2010/wordprocessingInk" xmlns:wps="http://schemas.microsoft.com/office/word/2010/wordprocessingShape" xmlns:a14="http://schemas.microsoft.com/office/drawing/2010/main" val="0"/>
+                          <a14:useLocalDpi xmlns:a14="http://schemas.microsoft.com/office/drawing/2010/main" xmlns:wps="http://schemas.microsoft.com/office/word/2010/wordprocessingShape" xmlns:wpi="http://schemas.microsoft.com/office/word/2010/wordprocessingInk" xmlns:wpg="http://schemas.microsoft.com/office/word/2010/wordprocessingGroup" xmlns:w14="http://schemas.microsoft.com/office/word/2010/wordml" xmlns:w="http://schemas.openxmlformats.org/wordprocessingml/2006/main" xmlns:w10="urn:schemas-microsoft-com:office:word" xmlns:wp14="http://schemas.microsoft.com/office/word/2010/wordprocessingDrawing" xmlns:v="urn:schemas-microsoft-com:vml" xmlns:o="urn:schemas-microsoft-com:office:office" xmlns:mc="http://schemas.openxmlformats.org/markup-compatibility/2006" xmlns:wpc="http://schemas.microsoft.com/office/word/2010/wordprocessingCanvas" xmlns="" val="0"/>
                         </a:ext>
                       </a:extLst>
                     </a:blip>
@@ -21764,7 +21764,7 @@
                     <a:blip r:embed="rId48" cstate="print">
                       <a:extLst>
                         <a:ext uri="{28A0092B-C50C-407E-A947-70E740481C1C}">
-                          <a14:useLocalDpi xmlns="" xmlns:wpc="http://schemas.microsoft.com/office/word/2010/wordprocessingCanvas" xmlns:mc="http://schemas.openxmlformats.org/markup-compatibility/2006" xmlns:o="urn:schemas-microsoft-com:office:office" xmlns:v="urn:schemas-microsoft-com:vml" xmlns:wp14="http://schemas.microsoft.com/office/word/2010/wordprocessingDrawing" xmlns:w10="urn:schemas-microsoft-com:office:word" xmlns:w="http://schemas.openxmlformats.org/wordprocessingml/2006/main" xmlns:w14="http://schemas.microsoft.com/office/word/2010/wordml" xmlns:wpg="http://schemas.microsoft.com/office/word/2010/wordprocessingGroup" xmlns:wpi="http://schemas.microsoft.com/office/word/2010/wordprocessingInk" xmlns:wps="http://schemas.microsoft.com/office/word/2010/wordprocessingShape" xmlns:a14="http://schemas.microsoft.com/office/drawing/2010/main" val="0"/>
+                          <a14:useLocalDpi xmlns:a14="http://schemas.microsoft.com/office/drawing/2010/main" xmlns:wps="http://schemas.microsoft.com/office/word/2010/wordprocessingShape" xmlns:wpi="http://schemas.microsoft.com/office/word/2010/wordprocessingInk" xmlns:wpg="http://schemas.microsoft.com/office/word/2010/wordprocessingGroup" xmlns:w14="http://schemas.microsoft.com/office/word/2010/wordml" xmlns:w="http://schemas.openxmlformats.org/wordprocessingml/2006/main" xmlns:w10="urn:schemas-microsoft-com:office:word" xmlns:wp14="http://schemas.microsoft.com/office/word/2010/wordprocessingDrawing" xmlns:v="urn:schemas-microsoft-com:vml" xmlns:o="urn:schemas-microsoft-com:office:office" xmlns:mc="http://schemas.openxmlformats.org/markup-compatibility/2006" xmlns:wpc="http://schemas.microsoft.com/office/word/2010/wordprocessingCanvas" xmlns="" val="0"/>
                         </a:ext>
                       </a:extLst>
                     </a:blip>
@@ -22720,8 +22720,7 @@
         <w:spacing w:before="120" w:after="120" w:line="100" w:lineRule="atLeast"/>
         <w:jc w:val="both"/>
         <w:rPr>
-          <w:rFonts w:ascii="Verdana" w:eastAsia="Times New Roman" w:hAnsi="Calibri"/>
-          <w:b/>
+          <w:rFonts w:ascii="Calibri" w:eastAsia="Times New Roman" w:hAnsi="Calibri"/>
           <w:sz w:val="24"/>
           <w:szCs w:val="24"/>
           <w:lang w:val="es-ES" w:eastAsia="zh-CN"/>
@@ -22757,6 +22756,70 @@
     </w:p>
     <w:p>
       <w:pPr>
+        <w:pStyle w:val="Ttulo3"/>
+        <w:rPr>
+          <w:rFonts w:eastAsia="Times New Roman"/>
+          <w:lang w:val="es-ES" w:eastAsia="zh-CN"/>
+        </w:rPr>
+      </w:pPr>
+      <w:r>
+        <w:rPr>
+          <w:rFonts w:eastAsia="Times New Roman"/>
+          <w:lang w:val="es-ES" w:eastAsia="zh-CN"/>
+        </w:rPr>
+        <w:t>Proyecto en GitHub</w:t>
+      </w:r>
+    </w:p>
+    <w:p>
+      <w:pPr>
+        <w:rPr>
+          <w:lang w:val="es-ES" w:eastAsia="zh-CN"/>
+        </w:rPr>
+      </w:pPr>
+      <w:r>
+        <w:rPr>
+          <w:lang w:val="es-ES" w:eastAsia="zh-CN"/>
+        </w:rPr>
+        <w:t>Como complemento al Proyecto Final de Tecnólogo Informático, se creó una Página del proyecto (tanto documentación como código fuente) en el repositorio utilizado.</w:t>
+      </w:r>
+    </w:p>
+    <w:p>
+      <w:pPr>
+        <w:tabs>
+          <w:tab w:val="left" w:pos="5023"/>
+        </w:tabs>
+        <w:rPr>
+          <w:sz w:val="24"/>
+          <w:szCs w:val="24"/>
+          <w:lang w:val="es-ES" w:eastAsia="zh-CN"/>
+        </w:rPr>
+      </w:pPr>
+      <w:r>
+        <w:rPr>
+          <w:lang w:val="es-ES" w:eastAsia="zh-CN"/>
+        </w:rPr>
+        <w:t xml:space="preserve">URL: </w:t>
+      </w:r>
+      <w:hyperlink r:id="rId49" w:history="1">
+        <w:r>
+          <w:rPr>
+            <w:rStyle w:val="Hipervnculo"/>
+            <w:sz w:val="24"/>
+            <w:szCs w:val="24"/>
+          </w:rPr>
+          <w:t>http://orgtecnologo.github.io/7b6581PT/</w:t>
+        </w:r>
+      </w:hyperlink>
+      <w:r>
+        <w:rPr>
+          <w:sz w:val="24"/>
+          <w:szCs w:val="24"/>
+        </w:rPr>
+        <w:tab/>
+      </w:r>
+    </w:p>
+    <w:p>
+      <w:pPr>
         <w:pStyle w:val="Ttulo1"/>
       </w:pPr>
       <w:bookmarkStart w:id="168" w:name="_Toc374659765"/>
@@ -22914,7 +22977,15 @@
           <w:sz w:val="24"/>
           <w:szCs w:val="24"/>
         </w:rPr>
-        <w:t>El testeo fue uno de los puntos débiles en el desarrollo del software, solo se le realizo testing funcional. Por ende mejorar este punto es vital para garantizar el correcto funcionamiento del sistema al ser puesto en producción. La próxima etapa incluirá testing unitario, de integración, de regresión</w:t>
+        <w:t xml:space="preserve">El testeo fue uno de los puntos débiles en el desarrollo del software, solo se le realizo testing funcional. Por ende mejorar este punto es vital para garantizar el correcto funcionamiento del sistema al ser puesto en producción. La próxima etapa incluirá </w:t>
+      </w:r>
+      <w:r>
+        <w:rPr>
+          <w:sz w:val="24"/>
+          <w:szCs w:val="24"/>
+        </w:rPr>
+        <w:lastRenderedPageBreak/>
+        <w:t>testing unitario, de integración, de regresión</w:t>
       </w:r>
       <w:r>
         <w:rPr>
@@ -22958,15 +23029,7 @@
           <w:sz w:val="24"/>
           <w:szCs w:val="24"/>
         </w:rPr>
-        <w:t xml:space="preserve">Entre las mejoras visuales o de rendimiento a realizarse se encuentran la implementación de un sistema de cache para datos estáticos, integración con Google </w:t>
-      </w:r>
-      <w:r>
-        <w:rPr>
-          <w:sz w:val="24"/>
-          <w:szCs w:val="24"/>
-        </w:rPr>
-        <w:lastRenderedPageBreak/>
-        <w:t>analytics para estadísticas, mejoras estéticas en el modulo de administración incluyendo el framework de presentación jsf prime faces</w:t>
+        <w:t>Entre las mejoras visuales o de rendimiento a realizarse se encuentran la implementación de un sistema de cache para datos estáticos, integración con Google analytics para estadísticas, mejoras estéticas en el modulo de administración incluyendo el framework de presentación jsf prime faces</w:t>
       </w:r>
       <w:r>
         <w:rPr>
@@ -23177,7 +23240,7 @@
         </w:rPr>
         <w:t> </w:t>
       </w:r>
-      <w:hyperlink r:id="rId49" w:tooltip="Disco óptico" w:history="1">
+      <w:hyperlink r:id="rId50" w:tooltip="Disco óptico" w:history="1">
         <w:r>
           <w:rPr>
             <w:rStyle w:val="Hipervnculo"/>
@@ -23210,7 +23273,7 @@
         </w:rPr>
         <w:t>utilizado para almacenar cualquier tipo de información (</w:t>
       </w:r>
-      <w:hyperlink r:id="rId50" w:tooltip="Audio" w:history="1">
+      <w:hyperlink r:id="rId51" w:tooltip="Audio" w:history="1">
         <w:r>
           <w:rPr>
             <w:rStyle w:val="Hipervnculo"/>
@@ -23243,7 +23306,7 @@
         </w:rPr>
         <w:t> </w:t>
       </w:r>
-      <w:hyperlink r:id="rId51" w:tooltip="Vídeo" w:history="1">
+      <w:hyperlink r:id="rId52" w:tooltip="Vídeo" w:history="1">
         <w:r>
           <w:rPr>
             <w:rStyle w:val="Hipervnculo"/>
@@ -23297,7 +23360,7 @@
         </w:rPr>
         <w:t> </w:t>
       </w:r>
-      <w:hyperlink r:id="rId52" w:tooltip="Disco compacto" w:history="1">
+      <w:hyperlink r:id="rId53" w:tooltip="Disco compacto" w:history="1">
         <w:r>
           <w:rPr>
             <w:rStyle w:val="Hipervnculo"/>
@@ -23340,7 +23403,7 @@
         </w:rPr>
         <w:t> </w:t>
       </w:r>
-      <w:hyperlink r:id="rId53" w:tooltip="Almacenamiento de datos" w:history="1">
+      <w:hyperlink r:id="rId54" w:tooltip="Almacenamiento de datos" w:history="1">
         <w:r>
           <w:rPr>
             <w:rStyle w:val="Hipervnculo"/>
@@ -23392,7 +23455,7 @@
         </w:rPr>
         <w:t xml:space="preserve">GPS: </w:t>
       </w:r>
-      <w:hyperlink r:id="rId54" w:tooltip="Sistema global de navegación por satélite" w:history="1">
+      <w:hyperlink r:id="rId55" w:tooltip="Sistema global de navegación por satélite" w:history="1">
         <w:r>
           <w:rPr>
             <w:rStyle w:val="Hipervnculo"/>
@@ -23435,7 +23498,7 @@
         </w:rPr>
         <w:t> </w:t>
       </w:r>
-      <w:hyperlink r:id="rId55" w:tooltip="Posición" w:history="1">
+      <w:hyperlink r:id="rId56" w:tooltip="Posición" w:history="1">
         <w:r>
           <w:rPr>
             <w:rStyle w:val="Hipervnculo"/>
@@ -23736,7 +23799,7 @@
         </w:rPr>
         <w:t xml:space="preserve">, es una versión </w:t>
       </w:r>
-      <w:hyperlink r:id="rId56" w:tooltip="Electrónica" w:history="1">
+      <w:hyperlink r:id="rId57" w:tooltip="Electrónica" w:history="1">
         <w:r>
           <w:rPr>
             <w:rStyle w:val="Hipervnculo"/>
@@ -23779,7 +23842,7 @@
         </w:rPr>
         <w:t> </w:t>
       </w:r>
-      <w:hyperlink r:id="rId57" w:tooltip="Sistema digital" w:history="1">
+      <w:hyperlink r:id="rId58" w:tooltip="Sistema digital" w:history="1">
         <w:r>
           <w:rPr>
             <w:rStyle w:val="Hipervnculo"/>
@@ -23822,7 +23885,7 @@
         </w:rPr>
         <w:t> </w:t>
       </w:r>
-      <w:hyperlink r:id="rId58" w:tooltip="Libro" w:history="1">
+      <w:hyperlink r:id="rId59" w:tooltip="Libro" w:history="1">
         <w:r>
           <w:rPr>
             <w:rStyle w:val="Hipervnculo"/>
@@ -23910,7 +23973,7 @@
         </w:rPr>
         <w:t> </w:t>
       </w:r>
-      <w:hyperlink r:id="rId59" w:tooltip="Sistema lógico" w:history="1">
+      <w:hyperlink r:id="rId60" w:tooltip="Sistema lógico" w:history="1">
         <w:r>
           <w:rPr>
             <w:rStyle w:val="Hipervnculo"/>
@@ -23955,7 +24018,7 @@
         </w:rPr>
         <w:t> </w:t>
       </w:r>
-      <w:hyperlink r:id="rId60" w:tooltip="Sistema informático" w:history="1">
+      <w:hyperlink r:id="rId61" w:tooltip="Sistema informático" w:history="1">
         <w:r>
           <w:rPr>
             <w:rStyle w:val="Hipervnculo"/>
@@ -24056,7 +24119,7 @@
         </w:rPr>
         <w:t> </w:t>
       </w:r>
-      <w:hyperlink r:id="rId61" w:tooltip="Hardware" w:history="1">
+      <w:hyperlink r:id="rId62" w:tooltip="Hardware" w:history="1">
         <w:r>
           <w:rPr>
             <w:rStyle w:val="Hipervnculo"/>
@@ -24113,7 +24176,7 @@
         </w:rPr>
         <w:t xml:space="preserve">: </w:t>
       </w:r>
-      <w:hyperlink r:id="rId62" w:tooltip="Computadora portátil" w:history="1">
+      <w:hyperlink r:id="rId63" w:tooltip="Computadora portátil" w:history="1">
         <w:r>
           <w:rPr>
             <w:rStyle w:val="Hipervnculo"/>
@@ -24178,7 +24241,7 @@
         </w:rPr>
         <w:t> </w:t>
       </w:r>
-      <w:hyperlink r:id="rId63" w:tooltip="PDA" w:history="1">
+      <w:hyperlink r:id="rId64" w:tooltip="PDA" w:history="1">
         <w:r>
           <w:rPr>
             <w:rStyle w:val="Hipervnculo"/>
@@ -24201,7 +24264,7 @@
         </w:rPr>
         <w:t xml:space="preserve">, integrado en una </w:t>
       </w:r>
-      <w:hyperlink r:id="rId64" w:tooltip="Pantalla táctil" w:history="1">
+      <w:hyperlink r:id="rId65" w:tooltip="Pantalla táctil" w:history="1">
         <w:r>
           <w:rPr>
             <w:rStyle w:val="Hipervnculo"/>
@@ -24234,7 +24297,7 @@
         </w:rPr>
         <w:t xml:space="preserve">(sencilla o </w:t>
       </w:r>
-      <w:hyperlink r:id="rId65" w:tooltip="Multitáctil" w:history="1">
+      <w:hyperlink r:id="rId66" w:tooltip="Multitáctil" w:history="1">
         <w:r>
           <w:rPr>
             <w:rStyle w:val="Hipervnculo"/>
@@ -24267,7 +24330,7 @@
         </w:rPr>
         <w:t> </w:t>
       </w:r>
-      <w:hyperlink r:id="rId66" w:tooltip="Estilete" w:history="1">
+      <w:hyperlink r:id="rId67" w:tooltip="Estilete" w:history="1">
         <w:r>
           <w:rPr>
             <w:rStyle w:val="Hipervnculo"/>
@@ -24310,7 +24373,7 @@
         </w:rPr>
         <w:t> </w:t>
       </w:r>
-      <w:hyperlink r:id="rId67" w:tooltip="Teclado (informática)" w:history="1">
+      <w:hyperlink r:id="rId68" w:tooltip="Teclado (informática)" w:history="1">
         <w:r>
           <w:rPr>
             <w:rStyle w:val="Hipervnculo"/>
@@ -24343,7 +24406,7 @@
         </w:rPr>
         <w:t> </w:t>
       </w:r>
-      <w:hyperlink r:id="rId68" w:tooltip="Mouse" w:history="1">
+      <w:hyperlink r:id="rId69" w:tooltip="Mouse" w:history="1">
         <w:r>
           <w:rPr>
             <w:rStyle w:val="Hipervnculo"/>
@@ -24408,7 +24471,7 @@
         </w:rPr>
         <w:t xml:space="preserve"> mecanismo de conexión de dispositivos electrónicos de forma </w:t>
       </w:r>
-      <w:hyperlink r:id="rId69" w:tooltip="Comunicación inalámbrica" w:history="1">
+      <w:hyperlink r:id="rId70" w:tooltip="Comunicación inalámbrica" w:history="1">
         <w:r>
           <w:rPr>
             <w:rStyle w:val="Hipervnculo"/>
@@ -24512,7 +24575,7 @@
         </w:rPr>
         <w:t xml:space="preserve">a los mensajes no solicitados, no deseados o de remitente no conocido (correo anónimo), habitualmente de tipo </w:t>
       </w:r>
-      <w:hyperlink r:id="rId70" w:tooltip="Publicidad" w:history="1">
+      <w:hyperlink r:id="rId71" w:tooltip="Publicidad" w:history="1">
         <w:r>
           <w:rPr>
             <w:rStyle w:val="Hipervnculo"/>
@@ -24588,7 +24651,7 @@
         </w:rPr>
         <w:t> </w:t>
       </w:r>
-      <w:hyperlink r:id="rId71" w:tooltip="Red de computadoras" w:history="1">
+      <w:hyperlink r:id="rId72" w:tooltip="Red de computadoras" w:history="1">
         <w:r>
           <w:rPr>
             <w:rStyle w:val="Hipervnculo"/>
@@ -24631,7 +24694,7 @@
         </w:rPr>
         <w:t> </w:t>
       </w:r>
-      <w:hyperlink r:id="rId72" w:tooltip="Red local" w:history="1">
+      <w:hyperlink r:id="rId73" w:tooltip="Red local" w:history="1">
         <w:r>
           <w:rPr>
             <w:rStyle w:val="Hipervnculo"/>
@@ -24664,7 +24727,7 @@
         </w:rPr>
         <w:t>(</w:t>
       </w:r>
-      <w:hyperlink r:id="rId73" w:tooltip="LAN" w:history="1">
+      <w:hyperlink r:id="rId74" w:tooltip="LAN" w:history="1">
         <w:r>
           <w:rPr>
             <w:rStyle w:val="Hipervnculo"/>
@@ -24697,7 +24760,7 @@
         </w:rPr>
         <w:t> </w:t>
       </w:r>
-      <w:hyperlink r:id="rId74" w:tooltip="Internet" w:history="1">
+      <w:hyperlink r:id="rId75" w:tooltip="Internet" w:history="1">
         <w:r>
           <w:rPr>
             <w:rStyle w:val="Hipervnculo"/>
@@ -24817,7 +24880,7 @@
         </w:rPr>
         <w:t> </w:t>
       </w:r>
-      <w:hyperlink r:id="rId75" w:tooltip="Subrutina" w:history="1">
+      <w:hyperlink r:id="rId76" w:tooltip="Subrutina" w:history="1">
         <w:r>
           <w:rPr>
             <w:rStyle w:val="Hipervnculo"/>
@@ -24860,7 +24923,7 @@
         </w:rPr>
         <w:t> </w:t>
       </w:r>
-      <w:hyperlink r:id="rId76" w:tooltip="Método (informática)" w:history="1">
+      <w:hyperlink r:id="rId77" w:tooltip="Método (informática)" w:history="1">
         <w:r>
           <w:rPr>
             <w:rStyle w:val="Hipervnculo"/>
@@ -24893,7 +24956,7 @@
         </w:rPr>
         <w:t> </w:t>
       </w:r>
-      <w:hyperlink r:id="rId77" w:tooltip="Programación orientada a objetos" w:history="1">
+      <w:hyperlink r:id="rId78" w:tooltip="Programación orientada a objetos" w:history="1">
         <w:r>
           <w:rPr>
             <w:rStyle w:val="Hipervnculo"/>
@@ -24926,7 +24989,7 @@
         </w:rPr>
         <w:t> </w:t>
       </w:r>
-      <w:hyperlink r:id="rId78" w:tooltip="Biblioteca (programación)" w:history="1">
+      <w:hyperlink r:id="rId79" w:tooltip="Biblioteca (programación)" w:history="1">
         <w:r>
           <w:rPr>
             <w:rStyle w:val="Hipervnculo"/>
@@ -25003,7 +25066,7 @@
         </w:rPr>
         <w:t> </w:t>
       </w:r>
-      <w:hyperlink r:id="rId79" w:tooltip="Definición estándar" w:history="1">
+      <w:hyperlink r:id="rId80" w:tooltip="Definición estándar" w:history="1">
         <w:r>
           <w:rPr>
             <w:rStyle w:val="Hipervnculo"/>
@@ -25036,7 +25099,7 @@
         </w:rPr>
         <w:t> </w:t>
       </w:r>
-      <w:hyperlink r:id="rId80" w:tooltip="3D" w:history="1">
+      <w:hyperlink r:id="rId81" w:tooltip="3D" w:history="1">
         <w:r>
           <w:rPr>
             <w:rStyle w:val="Hipervnculo"/>
@@ -25215,7 +25278,7 @@
         </w:rPr>
         <w:t> </w:t>
       </w:r>
-      <w:hyperlink r:id="rId81" w:tooltip="Idioma inglés" w:history="1">
+      <w:hyperlink r:id="rId82" w:tooltip="Idioma inglés" w:history="1">
         <w:r>
           <w:rPr>
             <w:rStyle w:val="Hipervnculo"/>
@@ -25259,7 +25322,7 @@
         </w:rPr>
         <w:t> </w:t>
       </w:r>
-      <w:hyperlink r:id="rId82" w:tooltip="Paradigma de programación" w:history="1">
+      <w:hyperlink r:id="rId83" w:tooltip="Paradigma de programación" w:history="1">
         <w:r>
           <w:rPr>
             <w:rStyle w:val="Hipervnculo"/>
@@ -25292,7 +25355,7 @@
         </w:rPr>
         <w:t xml:space="preserve">que permite ofrecer </w:t>
       </w:r>
-      <w:hyperlink r:id="rId83" w:tooltip="Servicio Web" w:history="1">
+      <w:hyperlink r:id="rId84" w:tooltip="Servicio Web" w:history="1">
         <w:r>
           <w:rPr>
             <w:rStyle w:val="Hipervnculo"/>
@@ -25335,7 +25398,7 @@
         </w:rPr>
         <w:t> </w:t>
       </w:r>
-      <w:hyperlink r:id="rId84" w:tooltip="Internet" w:history="1">
+      <w:hyperlink r:id="rId85" w:tooltip="Internet" w:history="1">
         <w:r>
           <w:rPr>
             <w:rStyle w:val="Hipervnculo"/>
@@ -25437,7 +25500,7 @@
         </w:rPr>
         <w:t>PDF:</w:t>
       </w:r>
-      <w:hyperlink r:id="rId85" w:tooltip="Formato de almacenamiento" w:history="1">
+      <w:hyperlink r:id="rId86" w:tooltip="Formato de almacenamiento" w:history="1">
         <w:r>
           <w:rPr>
             <w:rStyle w:val="Hipervnculo"/>
@@ -25520,7 +25583,7 @@
         </w:rPr>
         <w:t> </w:t>
       </w:r>
-      <w:hyperlink r:id="rId86" w:tooltip="Código abierto" w:history="1">
+      <w:hyperlink r:id="rId87" w:tooltip="Código abierto" w:history="1">
         <w:r>
           <w:rPr>
             <w:rStyle w:val="Hipervnculo"/>
@@ -25607,7 +25670,7 @@
         </w:rPr>
         <w:t> </w:t>
       </w:r>
-      <w:hyperlink r:id="rId87" w:tooltip="J2EE" w:history="1">
+      <w:hyperlink r:id="rId88" w:tooltip="J2EE" w:history="1">
         <w:r>
           <w:rPr>
             <w:rStyle w:val="Hipervnculo"/>
@@ -25719,7 +25782,7 @@
         </w:rPr>
         <w:t> </w:t>
       </w:r>
-      <w:hyperlink r:id="rId88" w:tooltip="Lenguaje de programación Java" w:history="1">
+      <w:hyperlink r:id="rId89" w:tooltip="Lenguaje de programación Java" w:history="1">
         <w:r>
           <w:rPr>
             <w:rStyle w:val="Hipervnculo"/>
@@ -25816,7 +25879,7 @@
         </w:rPr>
         <w:t> </w:t>
       </w:r>
-      <w:hyperlink r:id="rId89" w:tooltip="Programa informático" w:history="1">
+      <w:hyperlink r:id="rId90" w:tooltip="Programa informático" w:history="1">
         <w:r>
           <w:rPr>
             <w:sz w:val="20"/>
@@ -25851,7 +25914,7 @@
         </w:rPr>
         <w:t> </w:t>
       </w:r>
-      <w:hyperlink r:id="rId90" w:tooltip="Programación" w:history="1">
+      <w:hyperlink r:id="rId91" w:tooltip="Programación" w:history="1">
         <w:r>
           <w:rPr>
             <w:rStyle w:val="Hipervnculo"/>
@@ -28076,8 +28139,8 @@
       </w:pPr>
     </w:p>
     <w:sectPr>
-      <w:headerReference w:type="default" r:id="rId91"/>
-      <w:footerReference w:type="default" r:id="rId92"/>
+      <w:headerReference w:type="default" r:id="rId92"/>
+      <w:footerReference w:type="default" r:id="rId93"/>
       <w:pgSz w:w="11907" w:h="16839" w:code="9"/>
       <w:pgMar w:top="1418" w:right="1701" w:bottom="1418" w:left="1701" w:header="709" w:footer="709" w:gutter="0"/>
       <w:cols w:space="708"/>
@@ -28906,7 +28969,7 @@
                     <w:color w:val="FFFFFF" w:themeColor="background1"/>
                     <w:sz w:val="32"/>
                   </w:rPr>
-                  <w:t>59</w:t>
+                  <w:t>58</w:t>
                 </w:r>
                 <w:r>
                   <w:rPr>
@@ -33932,11 +33995,11 @@
           </c:val>
         </c:ser>
         <c:marker val="1"/>
-        <c:axId val="45441408"/>
-        <c:axId val="45442944"/>
+        <c:axId val="68352640"/>
+        <c:axId val="68485504"/>
       </c:lineChart>
       <c:catAx>
-        <c:axId val="45441408"/>
+        <c:axId val="68352640"/>
         <c:scaling>
           <c:orientation val="minMax"/>
         </c:scaling>
@@ -33953,14 +34016,14 @@
             <a:endParaRPr lang="es-ES"/>
           </a:p>
         </c:txPr>
-        <c:crossAx val="45442944"/>
+        <c:crossAx val="68485504"/>
         <c:crosses val="autoZero"/>
         <c:auto val="1"/>
         <c:lblAlgn val="ctr"/>
         <c:lblOffset val="100"/>
       </c:catAx>
       <c:valAx>
-        <c:axId val="45442944"/>
+        <c:axId val="68485504"/>
         <c:scaling>
           <c:orientation val="minMax"/>
         </c:scaling>
@@ -33978,7 +34041,7 @@
             <a:endParaRPr lang="es-ES"/>
           </a:p>
         </c:txPr>
-        <c:crossAx val="45441408"/>
+        <c:crossAx val="68352640"/>
         <c:crosses val="autoZero"/>
         <c:crossBetween val="between"/>
         <c:dispUnits>
@@ -34163,7 +34226,7 @@
                 <c:formatCode>0%</c:formatCode>
                 <c:ptCount val="4"/>
                 <c:pt idx="0">
-                  <c:v>0.75000000000000588</c:v>
+                  <c:v>0.75000000000000611</c:v>
                 </c:pt>
                 <c:pt idx="1">
                   <c:v>0.17300000000000001</c:v>
@@ -34178,11 +34241,11 @@
             </c:numRef>
           </c:val>
         </c:ser>
-        <c:axId val="95742208"/>
-        <c:axId val="95797248"/>
+        <c:axId val="68530944"/>
+        <c:axId val="68532480"/>
       </c:barChart>
       <c:catAx>
-        <c:axId val="95742208"/>
+        <c:axId val="68530944"/>
         <c:scaling>
           <c:orientation val="minMax"/>
         </c:scaling>
@@ -34199,14 +34262,14 @@
             <a:endParaRPr lang="es-ES"/>
           </a:p>
         </c:txPr>
-        <c:crossAx val="95797248"/>
+        <c:crossAx val="68532480"/>
         <c:crosses val="autoZero"/>
         <c:auto val="1"/>
         <c:lblAlgn val="ctr"/>
         <c:lblOffset val="100"/>
       </c:catAx>
       <c:valAx>
-        <c:axId val="95797248"/>
+        <c:axId val="68532480"/>
         <c:scaling>
           <c:orientation val="minMax"/>
         </c:scaling>
@@ -34224,7 +34287,7 @@
             <a:endParaRPr lang="es-ES"/>
           </a:p>
         </c:txPr>
-        <c:crossAx val="95742208"/>
+        <c:crossAx val="68530944"/>
         <c:crosses val="autoZero"/>
         <c:crossBetween val="between"/>
       </c:valAx>
@@ -34342,11 +34405,11 @@
             </c:numRef>
           </c:val>
         </c:ser>
-        <c:axId val="96325632"/>
-        <c:axId val="96327168"/>
+        <c:axId val="79759616"/>
+        <c:axId val="79761408"/>
       </c:barChart>
       <c:catAx>
-        <c:axId val="96325632"/>
+        <c:axId val="79759616"/>
         <c:scaling>
           <c:orientation val="minMax"/>
         </c:scaling>
@@ -34363,14 +34426,14 @@
             <a:endParaRPr lang="es-ES"/>
           </a:p>
         </c:txPr>
-        <c:crossAx val="96327168"/>
+        <c:crossAx val="79761408"/>
         <c:crosses val="autoZero"/>
         <c:auto val="1"/>
         <c:lblAlgn val="ctr"/>
         <c:lblOffset val="100"/>
       </c:catAx>
       <c:valAx>
-        <c:axId val="96327168"/>
+        <c:axId val="79761408"/>
         <c:scaling>
           <c:orientation val="minMax"/>
         </c:scaling>
@@ -34388,7 +34451,7 @@
             <a:endParaRPr lang="es-ES"/>
           </a:p>
         </c:txPr>
-        <c:crossAx val="96325632"/>
+        <c:crossAx val="79759616"/>
         <c:crosses val="autoZero"/>
         <c:crossBetween val="between"/>
       </c:valAx>
@@ -34575,6 +34638,7 @@
     <w:rsid w:val="002E469B"/>
     <w:rsid w:val="005140BF"/>
     <w:rsid w:val="00526FF2"/>
+    <w:rsid w:val="006B2FC0"/>
     <w:rsid w:val="0079353D"/>
     <w:rsid w:val="008A39BE"/>
     <w:rsid w:val="009044EC"/>

</xml_diff>

<commit_message>
Seguimos en retoques con ultima version.
</commit_message>
<xml_diff>
--- a/Documentacion/Entregas/Entrega_current/Mauricio/Documento final_v4.docx
+++ b/Documentacion/Entregas/Entrega_current/Mauricio/Documento final_v4.docx
@@ -643,7 +643,7 @@
       <w:r>
         <w:br w:type="page"/>
       </w:r>
-      <w:bookmarkStart w:id="0" w:name="_Toc374680458"/>
+      <w:bookmarkStart w:id="0" w:name="_Toc374681226"/>
       <w:r>
         <w:lastRenderedPageBreak/>
         <w:t>Agradecimientos</w:t>
@@ -795,7 +795,7 @@
             </w:rPr>
             <w:fldChar w:fldCharType="separate"/>
           </w:r>
-          <w:hyperlink w:anchor="_Toc374680458" w:history="1">
+          <w:hyperlink w:anchor="_Toc374681226" w:history="1">
             <w:r>
               <w:rPr>
                 <w:rStyle w:val="Hipervnculo"/>
@@ -822,7 +822,7 @@
                 <w:noProof/>
                 <w:webHidden/>
               </w:rPr>
-              <w:instrText xml:space="preserve"> PAGEREF _Toc374680458 \h </w:instrText>
+              <w:instrText xml:space="preserve"> PAGEREF _Toc374681226 \h </w:instrText>
             </w:r>
             <w:r>
               <w:rPr>
@@ -861,7 +861,7 @@
               <w:lang w:val="es-ES" w:eastAsia="es-ES"/>
             </w:rPr>
           </w:pPr>
-          <w:hyperlink w:anchor="_Toc374680459" w:history="1">
+          <w:hyperlink w:anchor="_Toc374681227" w:history="1">
             <w:r>
               <w:rPr>
                 <w:rStyle w:val="Hipervnculo"/>
@@ -888,7 +888,7 @@
                 <w:noProof/>
                 <w:webHidden/>
               </w:rPr>
-              <w:instrText xml:space="preserve"> PAGEREF _Toc374680459 \h </w:instrText>
+              <w:instrText xml:space="preserve"> PAGEREF _Toc374681227 \h </w:instrText>
             </w:r>
             <w:r>
               <w:rPr>
@@ -927,7 +927,7 @@
               <w:lang w:val="es-ES" w:eastAsia="es-ES"/>
             </w:rPr>
           </w:pPr>
-          <w:hyperlink w:anchor="_Toc374680460" w:history="1">
+          <w:hyperlink w:anchor="_Toc374681228" w:history="1">
             <w:r>
               <w:rPr>
                 <w:rStyle w:val="Hipervnculo"/>
@@ -954,7 +954,7 @@
                 <w:noProof/>
                 <w:webHidden/>
               </w:rPr>
-              <w:instrText xml:space="preserve"> PAGEREF _Toc374680460 \h </w:instrText>
+              <w:instrText xml:space="preserve"> PAGEREF _Toc374681228 \h </w:instrText>
             </w:r>
             <w:r>
               <w:rPr>
@@ -996,7 +996,7 @@
               <w:lang w:val="es-ES" w:eastAsia="es-ES"/>
             </w:rPr>
           </w:pPr>
-          <w:hyperlink w:anchor="_Toc374680461" w:history="1">
+          <w:hyperlink w:anchor="_Toc374681229" w:history="1">
             <w:r>
               <w:rPr>
                 <w:rStyle w:val="Hipervnculo"/>
@@ -1023,7 +1023,7 @@
                 <w:noProof/>
                 <w:webHidden/>
               </w:rPr>
-              <w:instrText xml:space="preserve"> PAGEREF _Toc374680461 \h </w:instrText>
+              <w:instrText xml:space="preserve"> PAGEREF _Toc374681229 \h </w:instrText>
             </w:r>
             <w:r>
               <w:rPr>
@@ -1062,7 +1062,7 @@
               <w:lang w:val="es-ES" w:eastAsia="es-ES"/>
             </w:rPr>
           </w:pPr>
-          <w:hyperlink w:anchor="_Toc374680462" w:history="1">
+          <w:hyperlink w:anchor="_Toc374681230" w:history="1">
             <w:r>
               <w:rPr>
                 <w:rStyle w:val="Hipervnculo"/>
@@ -1089,7 +1089,7 @@
                 <w:noProof/>
                 <w:webHidden/>
               </w:rPr>
-              <w:instrText xml:space="preserve"> PAGEREF _Toc374680462 \h </w:instrText>
+              <w:instrText xml:space="preserve"> PAGEREF _Toc374681230 \h </w:instrText>
             </w:r>
             <w:r>
               <w:rPr>
@@ -1131,7 +1131,7 @@
               <w:lang w:val="es-ES" w:eastAsia="es-ES"/>
             </w:rPr>
           </w:pPr>
-          <w:hyperlink w:anchor="_Toc374680463" w:history="1">
+          <w:hyperlink w:anchor="_Toc374681231" w:history="1">
             <w:r>
               <w:rPr>
                 <w:rStyle w:val="Hipervnculo"/>
@@ -1158,7 +1158,7 @@
                 <w:noProof/>
                 <w:webHidden/>
               </w:rPr>
-              <w:instrText xml:space="preserve"> PAGEREF _Toc374680463 \h </w:instrText>
+              <w:instrText xml:space="preserve"> PAGEREF _Toc374681231 \h </w:instrText>
             </w:r>
             <w:r>
               <w:rPr>
@@ -1197,7 +1197,7 @@
               <w:lang w:val="es-ES" w:eastAsia="es-ES"/>
             </w:rPr>
           </w:pPr>
-          <w:hyperlink w:anchor="_Toc374680464" w:history="1">
+          <w:hyperlink w:anchor="_Toc374681232" w:history="1">
             <w:r>
               <w:rPr>
                 <w:rStyle w:val="Hipervnculo"/>
@@ -1224,7 +1224,7 @@
                 <w:noProof/>
                 <w:webHidden/>
               </w:rPr>
-              <w:instrText xml:space="preserve"> PAGEREF _Toc374680464 \h </w:instrText>
+              <w:instrText xml:space="preserve"> PAGEREF _Toc374681232 \h </w:instrText>
             </w:r>
             <w:r>
               <w:rPr>
@@ -1266,7 +1266,7 @@
               <w:lang w:val="es-ES" w:eastAsia="es-ES"/>
             </w:rPr>
           </w:pPr>
-          <w:hyperlink w:anchor="_Toc374680465" w:history="1">
+          <w:hyperlink w:anchor="_Toc374681233" w:history="1">
             <w:r>
               <w:rPr>
                 <w:rStyle w:val="Hipervnculo"/>
@@ -1293,7 +1293,7 @@
                 <w:noProof/>
                 <w:webHidden/>
               </w:rPr>
-              <w:instrText xml:space="preserve"> PAGEREF _Toc374680465 \h </w:instrText>
+              <w:instrText xml:space="preserve"> PAGEREF _Toc374681233 \h </w:instrText>
             </w:r>
             <w:r>
               <w:rPr>
@@ -1335,7 +1335,7 @@
               <w:lang w:val="es-ES" w:eastAsia="es-ES"/>
             </w:rPr>
           </w:pPr>
-          <w:hyperlink w:anchor="_Toc374680466" w:history="1">
+          <w:hyperlink w:anchor="_Toc374681234" w:history="1">
             <w:r>
               <w:rPr>
                 <w:rStyle w:val="Hipervnculo"/>
@@ -1362,7 +1362,7 @@
                 <w:noProof/>
                 <w:webHidden/>
               </w:rPr>
-              <w:instrText xml:space="preserve"> PAGEREF _Toc374680466 \h </w:instrText>
+              <w:instrText xml:space="preserve"> PAGEREF _Toc374681234 \h </w:instrText>
             </w:r>
             <w:r>
               <w:rPr>
@@ -1404,7 +1404,7 @@
               <w:lang w:val="es-ES" w:eastAsia="es-ES"/>
             </w:rPr>
           </w:pPr>
-          <w:hyperlink w:anchor="_Toc374680467" w:history="1">
+          <w:hyperlink w:anchor="_Toc374681235" w:history="1">
             <w:r>
               <w:rPr>
                 <w:rStyle w:val="Hipervnculo"/>
@@ -1431,7 +1431,7 @@
                 <w:noProof/>
                 <w:webHidden/>
               </w:rPr>
-              <w:instrText xml:space="preserve"> PAGEREF _Toc374680467 \h </w:instrText>
+              <w:instrText xml:space="preserve"> PAGEREF _Toc374681235 \h </w:instrText>
             </w:r>
             <w:r>
               <w:rPr>
@@ -1473,7 +1473,7 @@
               <w:lang w:val="es-ES" w:eastAsia="es-ES"/>
             </w:rPr>
           </w:pPr>
-          <w:hyperlink w:anchor="_Toc374680468" w:history="1">
+          <w:hyperlink w:anchor="_Toc374681236" w:history="1">
             <w:r>
               <w:rPr>
                 <w:rStyle w:val="Hipervnculo"/>
@@ -1500,7 +1500,7 @@
                 <w:noProof/>
                 <w:webHidden/>
               </w:rPr>
-              <w:instrText xml:space="preserve"> PAGEREF _Toc374680468 \h </w:instrText>
+              <w:instrText xml:space="preserve"> PAGEREF _Toc374681236 \h </w:instrText>
             </w:r>
             <w:r>
               <w:rPr>
@@ -1542,7 +1542,7 @@
               <w:lang w:val="es-ES" w:eastAsia="es-ES"/>
             </w:rPr>
           </w:pPr>
-          <w:hyperlink w:anchor="_Toc374680469" w:history="1">
+          <w:hyperlink w:anchor="_Toc374681237" w:history="1">
             <w:r>
               <w:rPr>
                 <w:rStyle w:val="Hipervnculo"/>
@@ -1569,7 +1569,7 @@
                 <w:noProof/>
                 <w:webHidden/>
               </w:rPr>
-              <w:instrText xml:space="preserve"> PAGEREF _Toc374680469 \h </w:instrText>
+              <w:instrText xml:space="preserve"> PAGEREF _Toc374681237 \h </w:instrText>
             </w:r>
             <w:r>
               <w:rPr>
@@ -1611,7 +1611,7 @@
               <w:lang w:val="es-ES" w:eastAsia="es-ES"/>
             </w:rPr>
           </w:pPr>
-          <w:hyperlink w:anchor="_Toc374680470" w:history="1">
+          <w:hyperlink w:anchor="_Toc374681238" w:history="1">
             <w:r>
               <w:rPr>
                 <w:rStyle w:val="Hipervnculo"/>
@@ -1638,7 +1638,7 @@
                 <w:noProof/>
                 <w:webHidden/>
               </w:rPr>
-              <w:instrText xml:space="preserve"> PAGEREF _Toc374680470 \h </w:instrText>
+              <w:instrText xml:space="preserve"> PAGEREF _Toc374681238 \h </w:instrText>
             </w:r>
             <w:r>
               <w:rPr>
@@ -1680,7 +1680,7 @@
               <w:lang w:val="es-ES" w:eastAsia="es-ES"/>
             </w:rPr>
           </w:pPr>
-          <w:hyperlink w:anchor="_Toc374680471" w:history="1">
+          <w:hyperlink w:anchor="_Toc374681239" w:history="1">
             <w:r>
               <w:rPr>
                 <w:rStyle w:val="Hipervnculo"/>
@@ -1707,7 +1707,7 @@
                 <w:noProof/>
                 <w:webHidden/>
               </w:rPr>
-              <w:instrText xml:space="preserve"> PAGEREF _Toc374680471 \h </w:instrText>
+              <w:instrText xml:space="preserve"> PAGEREF _Toc374681239 \h </w:instrText>
             </w:r>
             <w:r>
               <w:rPr>
@@ -1749,7 +1749,7 @@
               <w:lang w:val="es-ES" w:eastAsia="es-ES"/>
             </w:rPr>
           </w:pPr>
-          <w:hyperlink w:anchor="_Toc374680472" w:history="1">
+          <w:hyperlink w:anchor="_Toc374681240" w:history="1">
             <w:r>
               <w:rPr>
                 <w:rStyle w:val="Hipervnculo"/>
@@ -1776,7 +1776,7 @@
                 <w:noProof/>
                 <w:webHidden/>
               </w:rPr>
-              <w:instrText xml:space="preserve"> PAGEREF _Toc374680472 \h </w:instrText>
+              <w:instrText xml:space="preserve"> PAGEREF _Toc374681240 \h </w:instrText>
             </w:r>
             <w:r>
               <w:rPr>
@@ -1818,7 +1818,7 @@
               <w:lang w:val="es-ES" w:eastAsia="es-ES"/>
             </w:rPr>
           </w:pPr>
-          <w:hyperlink w:anchor="_Toc374680473" w:history="1">
+          <w:hyperlink w:anchor="_Toc374681241" w:history="1">
             <w:r>
               <w:rPr>
                 <w:rStyle w:val="Hipervnculo"/>
@@ -1845,7 +1845,7 @@
                 <w:noProof/>
                 <w:webHidden/>
               </w:rPr>
-              <w:instrText xml:space="preserve"> PAGEREF _Toc374680473 \h </w:instrText>
+              <w:instrText xml:space="preserve"> PAGEREF _Toc374681241 \h </w:instrText>
             </w:r>
             <w:r>
               <w:rPr>
@@ -1887,7 +1887,7 @@
               <w:lang w:val="es-ES" w:eastAsia="es-ES"/>
             </w:rPr>
           </w:pPr>
-          <w:hyperlink w:anchor="_Toc374680474" w:history="1">
+          <w:hyperlink w:anchor="_Toc374681242" w:history="1">
             <w:r>
               <w:rPr>
                 <w:rStyle w:val="Hipervnculo"/>
@@ -1914,7 +1914,7 @@
                 <w:noProof/>
                 <w:webHidden/>
               </w:rPr>
-              <w:instrText xml:space="preserve"> PAGEREF _Toc374680474 \h </w:instrText>
+              <w:instrText xml:space="preserve"> PAGEREF _Toc374681242 \h </w:instrText>
             </w:r>
             <w:r>
               <w:rPr>
@@ -1956,7 +1956,7 @@
               <w:lang w:val="es-ES" w:eastAsia="es-ES"/>
             </w:rPr>
           </w:pPr>
-          <w:hyperlink w:anchor="_Toc374680475" w:history="1">
+          <w:hyperlink w:anchor="_Toc374681243" w:history="1">
             <w:r>
               <w:rPr>
                 <w:rStyle w:val="Hipervnculo"/>
@@ -1983,7 +1983,7 @@
                 <w:noProof/>
                 <w:webHidden/>
               </w:rPr>
-              <w:instrText xml:space="preserve"> PAGEREF _Toc374680475 \h </w:instrText>
+              <w:instrText xml:space="preserve"> PAGEREF _Toc374681243 \h </w:instrText>
             </w:r>
             <w:r>
               <w:rPr>
@@ -2025,7 +2025,7 @@
               <w:lang w:val="es-ES" w:eastAsia="es-ES"/>
             </w:rPr>
           </w:pPr>
-          <w:hyperlink w:anchor="_Toc374680476" w:history="1">
+          <w:hyperlink w:anchor="_Toc374681244" w:history="1">
             <w:r>
               <w:rPr>
                 <w:rStyle w:val="Hipervnculo"/>
@@ -2052,7 +2052,7 @@
                 <w:noProof/>
                 <w:webHidden/>
               </w:rPr>
-              <w:instrText xml:space="preserve"> PAGEREF _Toc374680476 \h </w:instrText>
+              <w:instrText xml:space="preserve"> PAGEREF _Toc374681244 \h </w:instrText>
             </w:r>
             <w:r>
               <w:rPr>
@@ -2094,7 +2094,7 @@
               <w:lang w:val="es-ES" w:eastAsia="es-ES"/>
             </w:rPr>
           </w:pPr>
-          <w:hyperlink w:anchor="_Toc374680477" w:history="1">
+          <w:hyperlink w:anchor="_Toc374681245" w:history="1">
             <w:r>
               <w:rPr>
                 <w:rStyle w:val="Hipervnculo"/>
@@ -2121,7 +2121,7 @@
                 <w:noProof/>
                 <w:webHidden/>
               </w:rPr>
-              <w:instrText xml:space="preserve"> PAGEREF _Toc374680477 \h </w:instrText>
+              <w:instrText xml:space="preserve"> PAGEREF _Toc374681245 \h </w:instrText>
             </w:r>
             <w:r>
               <w:rPr>
@@ -2163,7 +2163,7 @@
               <w:lang w:val="es-ES" w:eastAsia="es-ES"/>
             </w:rPr>
           </w:pPr>
-          <w:hyperlink w:anchor="_Toc374680478" w:history="1">
+          <w:hyperlink w:anchor="_Toc374681246" w:history="1">
             <w:r>
               <w:rPr>
                 <w:rStyle w:val="Hipervnculo"/>
@@ -2190,7 +2190,7 @@
                 <w:noProof/>
                 <w:webHidden/>
               </w:rPr>
-              <w:instrText xml:space="preserve"> PAGEREF _Toc374680478 \h </w:instrText>
+              <w:instrText xml:space="preserve"> PAGEREF _Toc374681246 \h </w:instrText>
             </w:r>
             <w:r>
               <w:rPr>
@@ -2232,7 +2232,7 @@
               <w:lang w:val="es-ES" w:eastAsia="es-ES"/>
             </w:rPr>
           </w:pPr>
-          <w:hyperlink w:anchor="_Toc374680479" w:history="1">
+          <w:hyperlink w:anchor="_Toc374681247" w:history="1">
             <w:r>
               <w:rPr>
                 <w:rStyle w:val="Hipervnculo"/>
@@ -2259,7 +2259,7 @@
                 <w:noProof/>
                 <w:webHidden/>
               </w:rPr>
-              <w:instrText xml:space="preserve"> PAGEREF _Toc374680479 \h </w:instrText>
+              <w:instrText xml:space="preserve"> PAGEREF _Toc374681247 \h </w:instrText>
             </w:r>
             <w:r>
               <w:rPr>
@@ -2301,7 +2301,7 @@
               <w:lang w:val="es-ES" w:eastAsia="es-ES"/>
             </w:rPr>
           </w:pPr>
-          <w:hyperlink w:anchor="_Toc374680480" w:history="1">
+          <w:hyperlink w:anchor="_Toc374681248" w:history="1">
             <w:r>
               <w:rPr>
                 <w:rStyle w:val="Hipervnculo"/>
@@ -2328,7 +2328,7 @@
                 <w:noProof/>
                 <w:webHidden/>
               </w:rPr>
-              <w:instrText xml:space="preserve"> PAGEREF _Toc374680480 \h </w:instrText>
+              <w:instrText xml:space="preserve"> PAGEREF _Toc374681248 \h </w:instrText>
             </w:r>
             <w:r>
               <w:rPr>
@@ -2370,7 +2370,7 @@
               <w:lang w:val="es-ES" w:eastAsia="es-ES"/>
             </w:rPr>
           </w:pPr>
-          <w:hyperlink w:anchor="_Toc374680481" w:history="1">
+          <w:hyperlink w:anchor="_Toc374681249" w:history="1">
             <w:r>
               <w:rPr>
                 <w:rStyle w:val="Hipervnculo"/>
@@ -2397,7 +2397,7 @@
                 <w:noProof/>
                 <w:webHidden/>
               </w:rPr>
-              <w:instrText xml:space="preserve"> PAGEREF _Toc374680481 \h </w:instrText>
+              <w:instrText xml:space="preserve"> PAGEREF _Toc374681249 \h </w:instrText>
             </w:r>
             <w:r>
               <w:rPr>
@@ -2436,7 +2436,7 @@
               <w:lang w:val="es-ES" w:eastAsia="es-ES"/>
             </w:rPr>
           </w:pPr>
-          <w:hyperlink w:anchor="_Toc374680482" w:history="1">
+          <w:hyperlink w:anchor="_Toc374681250" w:history="1">
             <w:r>
               <w:rPr>
                 <w:rStyle w:val="Hipervnculo"/>
@@ -2463,7 +2463,7 @@
                 <w:noProof/>
                 <w:webHidden/>
               </w:rPr>
-              <w:instrText xml:space="preserve"> PAGEREF _Toc374680482 \h </w:instrText>
+              <w:instrText xml:space="preserve"> PAGEREF _Toc374681250 \h </w:instrText>
             </w:r>
             <w:r>
               <w:rPr>
@@ -2505,7 +2505,7 @@
               <w:lang w:val="es-ES" w:eastAsia="es-ES"/>
             </w:rPr>
           </w:pPr>
-          <w:hyperlink w:anchor="_Toc374680483" w:history="1">
+          <w:hyperlink w:anchor="_Toc374681251" w:history="1">
             <w:r>
               <w:rPr>
                 <w:rStyle w:val="Hipervnculo"/>
@@ -2532,7 +2532,7 @@
                 <w:noProof/>
                 <w:webHidden/>
               </w:rPr>
-              <w:instrText xml:space="preserve"> PAGEREF _Toc374680483 \h </w:instrText>
+              <w:instrText xml:space="preserve"> PAGEREF _Toc374681251 \h </w:instrText>
             </w:r>
             <w:r>
               <w:rPr>
@@ -2574,7 +2574,7 @@
               <w:lang w:val="es-ES" w:eastAsia="es-ES"/>
             </w:rPr>
           </w:pPr>
-          <w:hyperlink w:anchor="_Toc374680484" w:history="1">
+          <w:hyperlink w:anchor="_Toc374681252" w:history="1">
             <w:r>
               <w:rPr>
                 <w:rStyle w:val="Hipervnculo"/>
@@ -2601,7 +2601,7 @@
                 <w:noProof/>
                 <w:webHidden/>
               </w:rPr>
-              <w:instrText xml:space="preserve"> PAGEREF _Toc374680484 \h </w:instrText>
+              <w:instrText xml:space="preserve"> PAGEREF _Toc374681252 \h </w:instrText>
             </w:r>
             <w:r>
               <w:rPr>
@@ -2643,7 +2643,7 @@
               <w:lang w:val="es-ES" w:eastAsia="es-ES"/>
             </w:rPr>
           </w:pPr>
-          <w:hyperlink w:anchor="_Toc374680485" w:history="1">
+          <w:hyperlink w:anchor="_Toc374681253" w:history="1">
             <w:r>
               <w:rPr>
                 <w:rStyle w:val="Hipervnculo"/>
@@ -2670,7 +2670,7 @@
                 <w:noProof/>
                 <w:webHidden/>
               </w:rPr>
-              <w:instrText xml:space="preserve"> PAGEREF _Toc374680485 \h </w:instrText>
+              <w:instrText xml:space="preserve"> PAGEREF _Toc374681253 \h </w:instrText>
             </w:r>
             <w:r>
               <w:rPr>
@@ -2712,7 +2712,7 @@
               <w:lang w:val="es-ES" w:eastAsia="es-ES"/>
             </w:rPr>
           </w:pPr>
-          <w:hyperlink w:anchor="_Toc374680486" w:history="1">
+          <w:hyperlink w:anchor="_Toc374681254" w:history="1">
             <w:r>
               <w:rPr>
                 <w:rStyle w:val="Hipervnculo"/>
@@ -2739,7 +2739,7 @@
                 <w:noProof/>
                 <w:webHidden/>
               </w:rPr>
-              <w:instrText xml:space="preserve"> PAGEREF _Toc374680486 \h </w:instrText>
+              <w:instrText xml:space="preserve"> PAGEREF _Toc374681254 \h </w:instrText>
             </w:r>
             <w:r>
               <w:rPr>
@@ -2781,7 +2781,7 @@
               <w:lang w:val="es-ES" w:eastAsia="es-ES"/>
             </w:rPr>
           </w:pPr>
-          <w:hyperlink w:anchor="_Toc374680487" w:history="1">
+          <w:hyperlink w:anchor="_Toc374681255" w:history="1">
             <w:r>
               <w:rPr>
                 <w:rStyle w:val="Hipervnculo"/>
@@ -2808,7 +2808,7 @@
                 <w:noProof/>
                 <w:webHidden/>
               </w:rPr>
-              <w:instrText xml:space="preserve"> PAGEREF _Toc374680487 \h </w:instrText>
+              <w:instrText xml:space="preserve"> PAGEREF _Toc374681255 \h </w:instrText>
             </w:r>
             <w:r>
               <w:rPr>
@@ -2850,7 +2850,7 @@
               <w:lang w:val="es-ES" w:eastAsia="es-ES"/>
             </w:rPr>
           </w:pPr>
-          <w:hyperlink w:anchor="_Toc374680488" w:history="1">
+          <w:hyperlink w:anchor="_Toc374681256" w:history="1">
             <w:r>
               <w:rPr>
                 <w:rStyle w:val="Hipervnculo"/>
@@ -2877,7 +2877,7 @@
                 <w:noProof/>
                 <w:webHidden/>
               </w:rPr>
-              <w:instrText xml:space="preserve"> PAGEREF _Toc374680488 \h </w:instrText>
+              <w:instrText xml:space="preserve"> PAGEREF _Toc374681256 \h </w:instrText>
             </w:r>
             <w:r>
               <w:rPr>
@@ -2919,7 +2919,7 @@
               <w:lang w:val="es-ES" w:eastAsia="es-ES"/>
             </w:rPr>
           </w:pPr>
-          <w:hyperlink w:anchor="_Toc374680489" w:history="1">
+          <w:hyperlink w:anchor="_Toc374681257" w:history="1">
             <w:r>
               <w:rPr>
                 <w:rStyle w:val="Hipervnculo"/>
@@ -2946,7 +2946,7 @@
                 <w:noProof/>
                 <w:webHidden/>
               </w:rPr>
-              <w:instrText xml:space="preserve"> PAGEREF _Toc374680489 \h </w:instrText>
+              <w:instrText xml:space="preserve"> PAGEREF _Toc374681257 \h </w:instrText>
             </w:r>
             <w:r>
               <w:rPr>
@@ -2988,7 +2988,7 @@
               <w:lang w:val="es-ES" w:eastAsia="es-ES"/>
             </w:rPr>
           </w:pPr>
-          <w:hyperlink w:anchor="_Toc374680490" w:history="1">
+          <w:hyperlink w:anchor="_Toc374681258" w:history="1">
             <w:r>
               <w:rPr>
                 <w:rStyle w:val="Hipervnculo"/>
@@ -3015,7 +3015,7 @@
                 <w:noProof/>
                 <w:webHidden/>
               </w:rPr>
-              <w:instrText xml:space="preserve"> PAGEREF _Toc374680490 \h </w:instrText>
+              <w:instrText xml:space="preserve"> PAGEREF _Toc374681258 \h </w:instrText>
             </w:r>
             <w:r>
               <w:rPr>
@@ -3057,7 +3057,7 @@
               <w:lang w:val="es-ES" w:eastAsia="es-ES"/>
             </w:rPr>
           </w:pPr>
-          <w:hyperlink w:anchor="_Toc374680491" w:history="1">
+          <w:hyperlink w:anchor="_Toc374681259" w:history="1">
             <w:r>
               <w:rPr>
                 <w:rStyle w:val="Hipervnculo"/>
@@ -3084,7 +3084,7 @@
                 <w:noProof/>
                 <w:webHidden/>
               </w:rPr>
-              <w:instrText xml:space="preserve"> PAGEREF _Toc374680491 \h </w:instrText>
+              <w:instrText xml:space="preserve"> PAGEREF _Toc374681259 \h </w:instrText>
             </w:r>
             <w:r>
               <w:rPr>
@@ -3126,7 +3126,7 @@
               <w:lang w:val="es-ES" w:eastAsia="es-ES"/>
             </w:rPr>
           </w:pPr>
-          <w:hyperlink w:anchor="_Toc374680492" w:history="1">
+          <w:hyperlink w:anchor="_Toc374681260" w:history="1">
             <w:r>
               <w:rPr>
                 <w:rStyle w:val="Hipervnculo"/>
@@ -3153,7 +3153,7 @@
                 <w:noProof/>
                 <w:webHidden/>
               </w:rPr>
-              <w:instrText xml:space="preserve"> PAGEREF _Toc374680492 \h </w:instrText>
+              <w:instrText xml:space="preserve"> PAGEREF _Toc374681260 \h </w:instrText>
             </w:r>
             <w:r>
               <w:rPr>
@@ -3195,7 +3195,7 @@
               <w:lang w:val="es-ES" w:eastAsia="es-ES"/>
             </w:rPr>
           </w:pPr>
-          <w:hyperlink w:anchor="_Toc374680493" w:history="1">
+          <w:hyperlink w:anchor="_Toc374681261" w:history="1">
             <w:r>
               <w:rPr>
                 <w:rStyle w:val="Hipervnculo"/>
@@ -3222,7 +3222,7 @@
                 <w:noProof/>
                 <w:webHidden/>
               </w:rPr>
-              <w:instrText xml:space="preserve"> PAGEREF _Toc374680493 \h </w:instrText>
+              <w:instrText xml:space="preserve"> PAGEREF _Toc374681261 \h </w:instrText>
             </w:r>
             <w:r>
               <w:rPr>
@@ -3264,7 +3264,7 @@
               <w:lang w:val="es-ES" w:eastAsia="es-ES"/>
             </w:rPr>
           </w:pPr>
-          <w:hyperlink w:anchor="_Toc374680494" w:history="1">
+          <w:hyperlink w:anchor="_Toc374681262" w:history="1">
             <w:r>
               <w:rPr>
                 <w:rStyle w:val="Hipervnculo"/>
@@ -3291,7 +3291,7 @@
                 <w:noProof/>
                 <w:webHidden/>
               </w:rPr>
-              <w:instrText xml:space="preserve"> PAGEREF _Toc374680494 \h </w:instrText>
+              <w:instrText xml:space="preserve"> PAGEREF _Toc374681262 \h </w:instrText>
             </w:r>
             <w:r>
               <w:rPr>
@@ -3333,7 +3333,7 @@
               <w:lang w:val="es-ES" w:eastAsia="es-ES"/>
             </w:rPr>
           </w:pPr>
-          <w:hyperlink w:anchor="_Toc374680495" w:history="1">
+          <w:hyperlink w:anchor="_Toc374681263" w:history="1">
             <w:r>
               <w:rPr>
                 <w:rStyle w:val="Hipervnculo"/>
@@ -3360,7 +3360,7 @@
                 <w:noProof/>
                 <w:webHidden/>
               </w:rPr>
-              <w:instrText xml:space="preserve"> PAGEREF _Toc374680495 \h </w:instrText>
+              <w:instrText xml:space="preserve"> PAGEREF _Toc374681263 \h </w:instrText>
             </w:r>
             <w:r>
               <w:rPr>
@@ -3402,7 +3402,7 @@
               <w:lang w:val="es-ES" w:eastAsia="es-ES"/>
             </w:rPr>
           </w:pPr>
-          <w:hyperlink w:anchor="_Toc374680496" w:history="1">
+          <w:hyperlink w:anchor="_Toc374681264" w:history="1">
             <w:r>
               <w:rPr>
                 <w:rStyle w:val="Hipervnculo"/>
@@ -3429,7 +3429,7 @@
                 <w:noProof/>
                 <w:webHidden/>
               </w:rPr>
-              <w:instrText xml:space="preserve"> PAGEREF _Toc374680496 \h </w:instrText>
+              <w:instrText xml:space="preserve"> PAGEREF _Toc374681264 \h </w:instrText>
             </w:r>
             <w:r>
               <w:rPr>
@@ -3471,7 +3471,7 @@
               <w:lang w:val="es-ES" w:eastAsia="es-ES"/>
             </w:rPr>
           </w:pPr>
-          <w:hyperlink w:anchor="_Toc374680497" w:history="1">
+          <w:hyperlink w:anchor="_Toc374681265" w:history="1">
             <w:r>
               <w:rPr>
                 <w:rStyle w:val="Hipervnculo"/>
@@ -3498,7 +3498,7 @@
                 <w:noProof/>
                 <w:webHidden/>
               </w:rPr>
-              <w:instrText xml:space="preserve"> PAGEREF _Toc374680497 \h </w:instrText>
+              <w:instrText xml:space="preserve"> PAGEREF _Toc374681265 \h </w:instrText>
             </w:r>
             <w:r>
               <w:rPr>
@@ -3518,7 +3518,7 @@
                 <w:noProof/>
                 <w:webHidden/>
               </w:rPr>
-              <w:t>53</w:t>
+              <w:t>54</w:t>
             </w:r>
             <w:r>
               <w:rPr>
@@ -3540,7 +3540,7 @@
               <w:lang w:val="es-ES" w:eastAsia="es-ES"/>
             </w:rPr>
           </w:pPr>
-          <w:hyperlink w:anchor="_Toc374680498" w:history="1">
+          <w:hyperlink w:anchor="_Toc374681266" w:history="1">
             <w:r>
               <w:rPr>
                 <w:rStyle w:val="Hipervnculo"/>
@@ -3567,7 +3567,7 @@
                 <w:noProof/>
                 <w:webHidden/>
               </w:rPr>
-              <w:instrText xml:space="preserve"> PAGEREF _Toc374680498 \h </w:instrText>
+              <w:instrText xml:space="preserve"> PAGEREF _Toc374681266 \h </w:instrText>
             </w:r>
             <w:r>
               <w:rPr>
@@ -3609,7 +3609,7 @@
               <w:lang w:val="es-ES" w:eastAsia="es-ES"/>
             </w:rPr>
           </w:pPr>
-          <w:hyperlink w:anchor="_Toc374680499" w:history="1">
+          <w:hyperlink w:anchor="_Toc374681267" w:history="1">
             <w:r>
               <w:rPr>
                 <w:rStyle w:val="Hipervnculo"/>
@@ -3636,7 +3636,7 @@
                 <w:noProof/>
                 <w:webHidden/>
               </w:rPr>
-              <w:instrText xml:space="preserve"> PAGEREF _Toc374680499 \h </w:instrText>
+              <w:instrText xml:space="preserve"> PAGEREF _Toc374681267 \h </w:instrText>
             </w:r>
             <w:r>
               <w:rPr>
@@ -3656,7 +3656,7 @@
                 <w:noProof/>
                 <w:webHidden/>
               </w:rPr>
-              <w:t>57</w:t>
+              <w:t>58</w:t>
             </w:r>
             <w:r>
               <w:rPr>
@@ -3678,7 +3678,7 @@
               <w:lang w:val="es-ES" w:eastAsia="es-ES"/>
             </w:rPr>
           </w:pPr>
-          <w:hyperlink w:anchor="_Toc374680500" w:history="1">
+          <w:hyperlink w:anchor="_Toc374681268" w:history="1">
             <w:r>
               <w:rPr>
                 <w:rStyle w:val="Hipervnculo"/>
@@ -3705,7 +3705,7 @@
                 <w:noProof/>
                 <w:webHidden/>
               </w:rPr>
-              <w:instrText xml:space="preserve"> PAGEREF _Toc374680500 \h </w:instrText>
+              <w:instrText xml:space="preserve"> PAGEREF _Toc374681268 \h </w:instrText>
             </w:r>
             <w:r>
               <w:rPr>
@@ -3747,7 +3747,7 @@
               <w:lang w:val="es-ES" w:eastAsia="es-ES"/>
             </w:rPr>
           </w:pPr>
-          <w:hyperlink w:anchor="_Toc374680501" w:history="1">
+          <w:hyperlink w:anchor="_Toc374681269" w:history="1">
             <w:r>
               <w:rPr>
                 <w:rStyle w:val="Hipervnculo"/>
@@ -3774,7 +3774,7 @@
                 <w:noProof/>
                 <w:webHidden/>
               </w:rPr>
-              <w:instrText xml:space="preserve"> PAGEREF _Toc374680501 \h </w:instrText>
+              <w:instrText xml:space="preserve"> PAGEREF _Toc374681269 \h </w:instrText>
             </w:r>
             <w:r>
               <w:rPr>
@@ -3816,7 +3816,7 @@
               <w:lang w:val="es-ES" w:eastAsia="es-ES"/>
             </w:rPr>
           </w:pPr>
-          <w:hyperlink w:anchor="_Toc374680502" w:history="1">
+          <w:hyperlink w:anchor="_Toc374681270" w:history="1">
             <w:r>
               <w:rPr>
                 <w:rStyle w:val="Hipervnculo"/>
@@ -3843,7 +3843,7 @@
                 <w:noProof/>
                 <w:webHidden/>
               </w:rPr>
-              <w:instrText xml:space="preserve"> PAGEREF _Toc374680502 \h </w:instrText>
+              <w:instrText xml:space="preserve"> PAGEREF _Toc374681270 \h </w:instrText>
             </w:r>
             <w:r>
               <w:rPr>
@@ -3882,7 +3882,7 @@
               <w:lang w:val="es-ES" w:eastAsia="es-ES"/>
             </w:rPr>
           </w:pPr>
-          <w:hyperlink w:anchor="_Toc374680503" w:history="1">
+          <w:hyperlink w:anchor="_Toc374681271" w:history="1">
             <w:r>
               <w:rPr>
                 <w:rStyle w:val="Hipervnculo"/>
@@ -3910,77 +3910,7 @@
                 <w:noProof/>
                 <w:webHidden/>
               </w:rPr>
-              <w:instrText xml:space="preserve"> PAGEREF _Toc374680503 \h </w:instrText>
-            </w:r>
-            <w:r>
-              <w:rPr>
-                <w:noProof/>
-                <w:webHidden/>
-              </w:rPr>
-            </w:r>
-            <w:r>
-              <w:rPr>
-                <w:noProof/>
-                <w:webHidden/>
-              </w:rPr>
-              <w:fldChar w:fldCharType="separate"/>
-            </w:r>
-            <w:r>
-              <w:rPr>
-                <w:noProof/>
-                <w:webHidden/>
-              </w:rPr>
-              <w:t>62</w:t>
-            </w:r>
-            <w:r>
-              <w:rPr>
-                <w:noProof/>
-                <w:webHidden/>
-              </w:rPr>
-              <w:fldChar w:fldCharType="end"/>
-            </w:r>
-          </w:hyperlink>
-        </w:p>
-        <w:p>
-          <w:pPr>
-            <w:pStyle w:val="TDC3"/>
-            <w:tabs>
-              <w:tab w:val="right" w:leader="dot" w:pos="8495"/>
-            </w:tabs>
-            <w:rPr>
-              <w:noProof/>
-              <w:lang w:val="es-ES" w:eastAsia="es-ES"/>
-            </w:rPr>
-          </w:pPr>
-          <w:hyperlink w:anchor="_Toc374680504" w:history="1">
-            <w:r>
-              <w:rPr>
-                <w:rStyle w:val="Hipervnculo"/>
-                <w:rFonts w:eastAsia="Times New Roman"/>
-                <w:noProof/>
-              </w:rPr>
-              <w:t>E-commerce y Marketplaces</w:t>
-            </w:r>
-            <w:r>
-              <w:rPr>
-                <w:noProof/>
-                <w:webHidden/>
-              </w:rPr>
-              <w:tab/>
-            </w:r>
-            <w:r>
-              <w:rPr>
-                <w:noProof/>
-                <w:webHidden/>
-              </w:rPr>
-              <w:fldChar w:fldCharType="begin"/>
-            </w:r>
-            <w:r>
-              <w:rPr>
-                <w:noProof/>
-                <w:webHidden/>
-              </w:rPr>
-              <w:instrText xml:space="preserve"> PAGEREF _Toc374680504 \h </w:instrText>
+              <w:instrText xml:space="preserve"> PAGEREF _Toc374681271 \h </w:instrText>
             </w:r>
             <w:r>
               <w:rPr>
@@ -4022,14 +3952,14 @@
               <w:lang w:val="es-ES" w:eastAsia="es-ES"/>
             </w:rPr>
           </w:pPr>
-          <w:hyperlink w:anchor="_Toc374680505" w:history="1">
+          <w:hyperlink w:anchor="_Toc374681272" w:history="1">
             <w:r>
               <w:rPr>
                 <w:rStyle w:val="Hipervnculo"/>
                 <w:rFonts w:eastAsia="Times New Roman"/>
                 <w:noProof/>
               </w:rPr>
-              <w:t>Proceso de desarrollo y solución lograda</w:t>
+              <w:t>E-commerce y Marketplaces</w:t>
             </w:r>
             <w:r>
               <w:rPr>
@@ -4050,7 +3980,7 @@
                 <w:noProof/>
                 <w:webHidden/>
               </w:rPr>
-              <w:instrText xml:space="preserve"> PAGEREF _Toc374680505 \h </w:instrText>
+              <w:instrText xml:space="preserve"> PAGEREF _Toc374681272 \h </w:instrText>
             </w:r>
             <w:r>
               <w:rPr>
@@ -4083,7 +4013,7 @@
         </w:p>
         <w:p>
           <w:pPr>
-            <w:pStyle w:val="TDC3"/>
+            <w:pStyle w:val="TDC2"/>
             <w:tabs>
               <w:tab w:val="right" w:leader="dot" w:pos="8495"/>
             </w:tabs>
@@ -4092,7 +4022,77 @@
               <w:lang w:val="es-ES" w:eastAsia="es-ES"/>
             </w:rPr>
           </w:pPr>
-          <w:hyperlink w:anchor="_Toc374680506" w:history="1">
+          <w:hyperlink w:anchor="_Toc374681273" w:history="1">
+            <w:r>
+              <w:rPr>
+                <w:rStyle w:val="Hipervnculo"/>
+                <w:rFonts w:eastAsia="Times New Roman"/>
+                <w:noProof/>
+              </w:rPr>
+              <w:t>Proceso de desarrollo y solución lograda</w:t>
+            </w:r>
+            <w:r>
+              <w:rPr>
+                <w:noProof/>
+                <w:webHidden/>
+              </w:rPr>
+              <w:tab/>
+            </w:r>
+            <w:r>
+              <w:rPr>
+                <w:noProof/>
+                <w:webHidden/>
+              </w:rPr>
+              <w:fldChar w:fldCharType="begin"/>
+            </w:r>
+            <w:r>
+              <w:rPr>
+                <w:noProof/>
+                <w:webHidden/>
+              </w:rPr>
+              <w:instrText xml:space="preserve"> PAGEREF _Toc374681273 \h </w:instrText>
+            </w:r>
+            <w:r>
+              <w:rPr>
+                <w:noProof/>
+                <w:webHidden/>
+              </w:rPr>
+            </w:r>
+            <w:r>
+              <w:rPr>
+                <w:noProof/>
+                <w:webHidden/>
+              </w:rPr>
+              <w:fldChar w:fldCharType="separate"/>
+            </w:r>
+            <w:r>
+              <w:rPr>
+                <w:noProof/>
+                <w:webHidden/>
+              </w:rPr>
+              <w:t>62</w:t>
+            </w:r>
+            <w:r>
+              <w:rPr>
+                <w:noProof/>
+                <w:webHidden/>
+              </w:rPr>
+              <w:fldChar w:fldCharType="end"/>
+            </w:r>
+          </w:hyperlink>
+        </w:p>
+        <w:p>
+          <w:pPr>
+            <w:pStyle w:val="TDC2"/>
+            <w:tabs>
+              <w:tab w:val="right" w:leader="dot" w:pos="8495"/>
+            </w:tabs>
+            <w:rPr>
+              <w:noProof/>
+              <w:lang w:val="es-ES" w:eastAsia="es-ES"/>
+            </w:rPr>
+          </w:pPr>
+          <w:hyperlink w:anchor="_Toc374681274" w:history="1">
             <w:r>
               <w:rPr>
                 <w:rStyle w:val="Hipervnculo"/>
@@ -4121,7 +4121,7 @@
                 <w:noProof/>
                 <w:webHidden/>
               </w:rPr>
-              <w:instrText xml:space="preserve"> PAGEREF _Toc374680506 \h </w:instrText>
+              <w:instrText xml:space="preserve"> PAGEREF _Toc374681274 \h </w:instrText>
             </w:r>
             <w:r>
               <w:rPr>
@@ -4160,7 +4160,7 @@
               <w:lang w:val="es-ES" w:eastAsia="es-ES"/>
             </w:rPr>
           </w:pPr>
-          <w:hyperlink w:anchor="_Toc374680507" w:history="1">
+          <w:hyperlink w:anchor="_Toc374681275" w:history="1">
             <w:r>
               <w:rPr>
                 <w:rStyle w:val="Hipervnculo"/>
@@ -4187,7 +4187,7 @@
                 <w:noProof/>
                 <w:webHidden/>
               </w:rPr>
-              <w:instrText xml:space="preserve"> PAGEREF _Toc374680507 \h </w:instrText>
+              <w:instrText xml:space="preserve"> PAGEREF _Toc374681275 \h </w:instrText>
             </w:r>
             <w:r>
               <w:rPr>
@@ -4226,7 +4226,7 @@
               <w:lang w:val="es-ES" w:eastAsia="es-ES"/>
             </w:rPr>
           </w:pPr>
-          <w:hyperlink w:anchor="_Toc374680508" w:history="1">
+          <w:hyperlink w:anchor="_Toc374681276" w:history="1">
             <w:r>
               <w:rPr>
                 <w:rStyle w:val="Hipervnculo"/>
@@ -4253,7 +4253,7 @@
                 <w:noProof/>
                 <w:webHidden/>
               </w:rPr>
-              <w:instrText xml:space="preserve"> PAGEREF _Toc374680508 \h </w:instrText>
+              <w:instrText xml:space="preserve"> PAGEREF _Toc374681276 \h </w:instrText>
             </w:r>
             <w:r>
               <w:rPr>
@@ -4292,7 +4292,7 @@
               <w:lang w:val="es-ES" w:eastAsia="es-ES"/>
             </w:rPr>
           </w:pPr>
-          <w:hyperlink w:anchor="_Toc374680509" w:history="1">
+          <w:hyperlink w:anchor="_Toc374681277" w:history="1">
             <w:r>
               <w:rPr>
                 <w:rStyle w:val="Hipervnculo"/>
@@ -4319,7 +4319,7 @@
                 <w:noProof/>
                 <w:webHidden/>
               </w:rPr>
-              <w:instrText xml:space="preserve"> PAGEREF _Toc374680509 \h </w:instrText>
+              <w:instrText xml:space="preserve"> PAGEREF _Toc374681277 \h </w:instrText>
             </w:r>
             <w:r>
               <w:rPr>
@@ -4358,7 +4358,7 @@
               <w:lang w:val="es-ES" w:eastAsia="es-ES"/>
             </w:rPr>
           </w:pPr>
-          <w:hyperlink w:anchor="_Toc374680510" w:history="1">
+          <w:hyperlink w:anchor="_Toc374681278" w:history="1">
             <w:r>
               <w:rPr>
                 <w:rStyle w:val="Hipervnculo"/>
@@ -4385,7 +4385,7 @@
                 <w:noProof/>
                 <w:webHidden/>
               </w:rPr>
-              <w:instrText xml:space="preserve"> PAGEREF _Toc374680510 \h </w:instrText>
+              <w:instrText xml:space="preserve"> PAGEREF _Toc374681278 \h </w:instrText>
             </w:r>
             <w:r>
               <w:rPr>
@@ -4405,7 +4405,7 @@
                 <w:noProof/>
                 <w:webHidden/>
               </w:rPr>
-              <w:t>71</w:t>
+              <w:t>72</w:t>
             </w:r>
             <w:r>
               <w:rPr>
@@ -4438,7 +4438,7 @@
       <w:r>
         <w:br w:type="page"/>
       </w:r>
-      <w:bookmarkStart w:id="1" w:name="_Toc374680459"/>
+      <w:bookmarkStart w:id="1" w:name="_Toc374681227"/>
       <w:r>
         <w:lastRenderedPageBreak/>
         <w:t>Indice de imágenes</w:t>
@@ -4531,7 +4531,7 @@
       <w:pPr>
         <w:pStyle w:val="Ttulo1"/>
       </w:pPr>
-      <w:bookmarkStart w:id="2" w:name="_Toc374680460"/>
+      <w:bookmarkStart w:id="2" w:name="_Toc374681228"/>
       <w:r>
         <w:lastRenderedPageBreak/>
         <w:t>Resumen</w:t>
@@ -5044,7 +5044,7 @@
       <w:pPr>
         <w:pStyle w:val="Ttulo2"/>
       </w:pPr>
-      <w:bookmarkStart w:id="3" w:name="_Toc374680461"/>
+      <w:bookmarkStart w:id="3" w:name="_Toc374681229"/>
       <w:r>
         <w:lastRenderedPageBreak/>
         <w:t>Palabras clave</w:t>
@@ -5123,7 +5123,7 @@
       <w:pPr>
         <w:pStyle w:val="Ttulo1"/>
       </w:pPr>
-      <w:bookmarkStart w:id="4" w:name="_Toc374680462"/>
+      <w:bookmarkStart w:id="4" w:name="_Toc374681230"/>
       <w:r>
         <w:lastRenderedPageBreak/>
         <w:t>Introducción</w:t>
@@ -5565,7 +5565,7 @@
       <w:pPr>
         <w:pStyle w:val="Ttulo2"/>
       </w:pPr>
-      <w:bookmarkStart w:id="5" w:name="_Toc374680463"/>
+      <w:bookmarkStart w:id="5" w:name="_Toc374681231"/>
       <w:r>
         <w:t>Objetivos y resultados esperados</w:t>
       </w:r>
@@ -5949,7 +5949,7 @@
       <w:pPr>
         <w:pStyle w:val="Ttulo1"/>
       </w:pPr>
-      <w:bookmarkStart w:id="6" w:name="_Toc374680464"/>
+      <w:bookmarkStart w:id="6" w:name="_Toc374681232"/>
       <w:r>
         <w:lastRenderedPageBreak/>
         <w:t>Estado del arte</w:t>
@@ -5965,7 +5965,7 @@
         </w:rPr>
       </w:pPr>
       <w:bookmarkStart w:id="7" w:name="_Toc366690004"/>
-      <w:bookmarkStart w:id="8" w:name="_Toc374680465"/>
+      <w:bookmarkStart w:id="8" w:name="_Toc374681233"/>
       <w:r>
         <w:t>E-commerce</w:t>
       </w:r>
@@ -6077,7 +6077,7 @@
         <w:pStyle w:val="Ttulo3"/>
       </w:pPr>
       <w:bookmarkStart w:id="9" w:name="_Toc366690005"/>
-      <w:bookmarkStart w:id="10" w:name="_Toc374680466"/>
+      <w:bookmarkStart w:id="10" w:name="_Toc374681234"/>
       <w:r>
         <w:t>Definición</w:t>
       </w:r>
@@ -6217,7 +6217,7 @@
         <w:pStyle w:val="Ttulo3"/>
       </w:pPr>
       <w:bookmarkStart w:id="11" w:name="_Toc366690006"/>
-      <w:bookmarkStart w:id="12" w:name="_Toc374680467"/>
+      <w:bookmarkStart w:id="12" w:name="_Toc374681235"/>
       <w:r>
         <w:t>Características del comercio electrónico</w:t>
       </w:r>
@@ -6560,7 +6560,7 @@
         <w:pStyle w:val="Ttulo3"/>
       </w:pPr>
       <w:bookmarkStart w:id="13" w:name="_Toc366690007"/>
-      <w:bookmarkStart w:id="14" w:name="_Toc374680468"/>
+      <w:bookmarkStart w:id="14" w:name="_Toc374681236"/>
       <w:r>
         <w:t>Clasificación del comercio electrónico</w:t>
       </w:r>
@@ -6999,7 +6999,7 @@
         <w:pStyle w:val="Ttulo2"/>
       </w:pPr>
       <w:bookmarkStart w:id="15" w:name="_Toc366690008"/>
-      <w:bookmarkStart w:id="16" w:name="_Toc374680469"/>
+      <w:bookmarkStart w:id="16" w:name="_Toc374681237"/>
       <w:r>
         <w:t>Marketplaces</w:t>
       </w:r>
@@ -7273,7 +7273,7 @@
         <w:pStyle w:val="Ttulo3"/>
       </w:pPr>
       <w:bookmarkStart w:id="17" w:name="_Toc366690010"/>
-      <w:bookmarkStart w:id="18" w:name="_Toc374680470"/>
+      <w:bookmarkStart w:id="18" w:name="_Toc374681238"/>
       <w:r>
         <w:t xml:space="preserve">¿Qué ofrecen los </w:t>
       </w:r>
@@ -7420,7 +7420,7 @@
         <w:pStyle w:val="Ttulo3"/>
       </w:pPr>
       <w:bookmarkStart w:id="19" w:name="_Toc366690011"/>
-      <w:bookmarkStart w:id="20" w:name="_Toc374680471"/>
+      <w:bookmarkStart w:id="20" w:name="_Toc374681239"/>
       <w:r>
         <w:t>Beneficios para las empresas</w:t>
       </w:r>
@@ -7670,7 +7670,7 @@
         <w:pStyle w:val="Ttulo3"/>
       </w:pPr>
       <w:bookmarkStart w:id="21" w:name="_Toc366690012"/>
-      <w:bookmarkStart w:id="22" w:name="_Toc374680472"/>
+      <w:bookmarkStart w:id="22" w:name="_Toc374681240"/>
       <w:r>
         <w:t>Medios de pago y seguridad</w:t>
       </w:r>
@@ -8261,7 +8261,7 @@
         <w:pStyle w:val="Ttulo3"/>
       </w:pPr>
       <w:bookmarkStart w:id="23" w:name="_Toc366690013"/>
-      <w:bookmarkStart w:id="24" w:name="_Toc374680473"/>
+      <w:bookmarkStart w:id="24" w:name="_Toc374681241"/>
       <w:r>
         <w:rPr>
           <w:szCs w:val="29"/>
@@ -8727,7 +8727,7 @@
         <w:pStyle w:val="Ttulo3"/>
       </w:pPr>
       <w:bookmarkStart w:id="25" w:name="_Toc366690014"/>
-      <w:bookmarkStart w:id="26" w:name="_Toc374680474"/>
+      <w:bookmarkStart w:id="26" w:name="_Toc374681242"/>
       <w:r>
         <w:lastRenderedPageBreak/>
         <w:t xml:space="preserve">Situación de los </w:t>
@@ -9834,7 +9834,7 @@
         </w:rPr>
       </w:pPr>
       <w:bookmarkStart w:id="27" w:name="_Toc366690015"/>
-      <w:bookmarkStart w:id="28" w:name="_Toc374680475"/>
+      <w:bookmarkStart w:id="28" w:name="_Toc374681243"/>
       <w:r>
         <w:t>Casos de estudio</w:t>
       </w:r>
@@ -9846,7 +9846,7 @@
         <w:pStyle w:val="Ttulo3"/>
       </w:pPr>
       <w:bookmarkStart w:id="29" w:name="_Toc366690016"/>
-      <w:bookmarkStart w:id="30" w:name="_Toc374680476"/>
+      <w:bookmarkStart w:id="30" w:name="_Toc374681244"/>
       <w:r>
         <w:t>Amazon Marketplace</w:t>
       </w:r>
@@ -12522,7 +12522,7 @@
         <w:pStyle w:val="Ttulo3"/>
       </w:pPr>
       <w:bookmarkStart w:id="31" w:name="_Toc366690017"/>
-      <w:bookmarkStart w:id="32" w:name="_Toc374680477"/>
+      <w:bookmarkStart w:id="32" w:name="_Toc374681245"/>
       <w:r>
         <w:t>App Store</w:t>
       </w:r>
@@ -13671,7 +13671,7 @@
         </w:rPr>
       </w:pPr>
       <w:bookmarkStart w:id="33" w:name="_Toc366690018"/>
-      <w:bookmarkStart w:id="34" w:name="_Toc374680478"/>
+      <w:bookmarkStart w:id="34" w:name="_Toc374681246"/>
       <w:r>
         <w:t>Google Play Store</w:t>
       </w:r>
@@ -14857,7 +14857,7 @@
         <w:pStyle w:val="Ttulo3"/>
       </w:pPr>
       <w:bookmarkStart w:id="35" w:name="_Toc366690019"/>
-      <w:bookmarkStart w:id="36" w:name="_Toc374680479"/>
+      <w:bookmarkStart w:id="36" w:name="_Toc374681247"/>
       <w:r>
         <w:t>Constante competencia</w:t>
       </w:r>
@@ -15254,7 +15254,7 @@
         <w:pStyle w:val="Ttulo2"/>
       </w:pPr>
       <w:bookmarkStart w:id="37" w:name="_Toc366690020"/>
-      <w:bookmarkStart w:id="38" w:name="_Toc374680480"/>
+      <w:bookmarkStart w:id="38" w:name="_Toc374681248"/>
       <w:r>
         <w:t>Java Enterprise Edition</w:t>
       </w:r>
@@ -16117,7 +16117,7 @@
       <w:pPr>
         <w:pStyle w:val="Ttulo2"/>
       </w:pPr>
-      <w:bookmarkStart w:id="41" w:name="_Toc374680481"/>
+      <w:bookmarkStart w:id="41" w:name="_Toc374681249"/>
       <w:r>
         <w:lastRenderedPageBreak/>
         <w:t>Smartdevices</w:t>
@@ -17844,7 +17844,7 @@
       <w:pPr>
         <w:pStyle w:val="Ttulo1"/>
       </w:pPr>
-      <w:bookmarkStart w:id="42" w:name="_Toc374680482"/>
+      <w:bookmarkStart w:id="42" w:name="_Toc374681250"/>
       <w:r>
         <w:t>Proceso de desarrollo de la solución</w:t>
       </w:r>
@@ -18141,7 +18141,7 @@
         <w:jc w:val="both"/>
       </w:pPr>
       <w:bookmarkStart w:id="43" w:name="_Toc374014977"/>
-      <w:bookmarkStart w:id="44" w:name="_Toc374680483"/>
+      <w:bookmarkStart w:id="44" w:name="_Toc374681251"/>
       <w:r>
         <w:lastRenderedPageBreak/>
         <w:t>Etapa de Análisis</w:t>
@@ -18214,7 +18214,7 @@
       </w:pPr>
       <w:bookmarkStart w:id="45" w:name="_Toc374014979"/>
       <w:bookmarkStart w:id="46" w:name="_Toc374214174"/>
-      <w:bookmarkStart w:id="47" w:name="_Toc374680484"/>
+      <w:bookmarkStart w:id="47" w:name="_Toc374681252"/>
       <w:r>
         <w:t>Descripción del problema</w:t>
       </w:r>
@@ -18459,7 +18459,7 @@
       </w:pPr>
       <w:bookmarkStart w:id="48" w:name="_Toc374014980"/>
       <w:bookmarkStart w:id="49" w:name="_Toc374214175"/>
-      <w:bookmarkStart w:id="50" w:name="_Toc374680485"/>
+      <w:bookmarkStart w:id="50" w:name="_Toc374681253"/>
       <w:r>
         <w:t>Dominio del problema</w:t>
       </w:r>
@@ -18500,7 +18500,7 @@
                     <a:blip r:embed="rId29">
                       <a:extLst>
                         <a:ext uri="{28A0092B-C50C-407E-A947-70E740481C1C}">
-                          <a14:useLocalDpi xmlns:a14="http://schemas.microsoft.com/office/drawing/2010/main" xmlns:wps="http://schemas.microsoft.com/office/word/2010/wordprocessingShape" xmlns:wpi="http://schemas.microsoft.com/office/word/2010/wordprocessingInk" xmlns:wpg="http://schemas.microsoft.com/office/word/2010/wordprocessingGroup" xmlns:w14="http://schemas.microsoft.com/office/word/2010/wordml" xmlns:w="http://schemas.openxmlformats.org/wordprocessingml/2006/main" xmlns:w10="urn:schemas-microsoft-com:office:word" xmlns:wp14="http://schemas.microsoft.com/office/word/2010/wordprocessingDrawing" xmlns:v="urn:schemas-microsoft-com:vml" xmlns:o="urn:schemas-microsoft-com:office:office" xmlns:mc="http://schemas.openxmlformats.org/markup-compatibility/2006" xmlns:wpc="http://schemas.microsoft.com/office/word/2010/wordprocessingCanvas" xmlns="" val="0"/>
+                          <a14:useLocalDpi xmlns="" xmlns:wpc="http://schemas.microsoft.com/office/word/2010/wordprocessingCanvas" xmlns:mc="http://schemas.openxmlformats.org/markup-compatibility/2006" xmlns:o="urn:schemas-microsoft-com:office:office" xmlns:v="urn:schemas-microsoft-com:vml" xmlns:wp14="http://schemas.microsoft.com/office/word/2010/wordprocessingDrawing" xmlns:w10="urn:schemas-microsoft-com:office:word" xmlns:w="http://schemas.openxmlformats.org/wordprocessingml/2006/main" xmlns:w14="http://schemas.microsoft.com/office/word/2010/wordml" xmlns:wpg="http://schemas.microsoft.com/office/word/2010/wordprocessingGroup" xmlns:wpi="http://schemas.microsoft.com/office/word/2010/wordprocessingInk" xmlns:wps="http://schemas.microsoft.com/office/word/2010/wordprocessingShape" xmlns:a14="http://schemas.microsoft.com/office/drawing/2010/main" val="0"/>
                         </a:ext>
                       </a:extLst>
                     </a:blip>
@@ -18630,7 +18630,7 @@
       <w:bookmarkStart w:id="53" w:name="_Toc374014982"/>
       <w:bookmarkStart w:id="54" w:name="_Toc374214176"/>
       <w:bookmarkStart w:id="55" w:name="_Toc374014981"/>
-      <w:bookmarkStart w:id="56" w:name="_Toc374680486"/>
+      <w:bookmarkStart w:id="56" w:name="_Toc374681254"/>
       <w:r>
         <w:t>E</w:t>
       </w:r>
@@ -19535,7 +19535,7 @@
       <w:pPr>
         <w:pStyle w:val="Ttulo3"/>
       </w:pPr>
-      <w:bookmarkStart w:id="61" w:name="_Toc374680487"/>
+      <w:bookmarkStart w:id="61" w:name="_Toc374681255"/>
       <w:r>
         <w:t>Descomposición del problema en casos de uso</w:t>
       </w:r>
@@ -20171,7 +20171,7 @@
         <w:pStyle w:val="Ttulo2"/>
       </w:pPr>
       <w:bookmarkStart w:id="77" w:name="_Toc374025629"/>
-      <w:bookmarkStart w:id="78" w:name="_Toc374680488"/>
+      <w:bookmarkStart w:id="78" w:name="_Toc374681256"/>
       <w:r>
         <w:t>Etapa de Diseño</w:t>
       </w:r>
@@ -20241,7 +20241,7 @@
         <w:jc w:val="both"/>
       </w:pPr>
       <w:bookmarkStart w:id="79" w:name="_Toc374025630"/>
-      <w:bookmarkStart w:id="80" w:name="_Toc374680489"/>
+      <w:bookmarkStart w:id="80" w:name="_Toc374681257"/>
       <w:r>
         <w:t>El diseño de los datos</w:t>
       </w:r>
@@ -20552,7 +20552,7 @@
       <w:pPr>
         <w:pStyle w:val="Ttulo3"/>
       </w:pPr>
-      <w:bookmarkStart w:id="84" w:name="_Toc374680490"/>
+      <w:bookmarkStart w:id="84" w:name="_Toc374681258"/>
       <w:r>
         <w:t>El diseño arquitectónico</w:t>
       </w:r>
@@ -23088,7 +23088,7 @@
       <w:bookmarkStart w:id="97" w:name="_Toc370250486"/>
       <w:bookmarkStart w:id="98" w:name="_Toc370250558"/>
       <w:bookmarkStart w:id="99" w:name="_Toc370251862"/>
-      <w:bookmarkStart w:id="100" w:name="_Toc374680491"/>
+      <w:bookmarkStart w:id="100" w:name="_Toc374681259"/>
       <w:r>
         <w:t xml:space="preserve">Pautas de </w:t>
       </w:r>
@@ -23631,7 +23631,7 @@
       <w:pPr>
         <w:pStyle w:val="Ttulo2"/>
       </w:pPr>
-      <w:bookmarkStart w:id="106" w:name="_Toc374680492"/>
+      <w:bookmarkStart w:id="106" w:name="_Toc374681260"/>
       <w:r>
         <w:t xml:space="preserve">Etapa de </w:t>
       </w:r>
@@ -23764,7 +23764,7 @@
       <w:pPr>
         <w:pStyle w:val="Ttulo3"/>
       </w:pPr>
-      <w:bookmarkStart w:id="107" w:name="_Toc374680493"/>
+      <w:bookmarkStart w:id="107" w:name="_Toc374681261"/>
       <w:r>
         <w:t>Metodologías individuales</w:t>
       </w:r>
@@ -23894,7 +23894,7 @@
       <w:pPr>
         <w:pStyle w:val="Ttulo3"/>
       </w:pPr>
-      <w:bookmarkStart w:id="108" w:name="_Toc374680494"/>
+      <w:bookmarkStart w:id="108" w:name="_Toc374681262"/>
       <w:r>
         <w:t>Metodologías de equipo</w:t>
       </w:r>
@@ -24363,7 +24363,7 @@
       <w:pPr>
         <w:pStyle w:val="Ttulo3"/>
       </w:pPr>
-      <w:bookmarkStart w:id="110" w:name="_Toc374680495"/>
+      <w:bookmarkStart w:id="110" w:name="_Toc374681263"/>
       <w:r>
         <w:t>Entorno de desarrollo</w:t>
       </w:r>
@@ -24686,7 +24686,7 @@
       <w:pPr>
         <w:pStyle w:val="Ttulo3"/>
       </w:pPr>
-      <w:bookmarkStart w:id="111" w:name="_Toc374680496"/>
+      <w:bookmarkStart w:id="111" w:name="_Toc374681264"/>
       <w:r>
         <w:t>Entorno de ejecución</w:t>
       </w:r>
@@ -25026,7 +25026,7 @@
       <w:pPr>
         <w:pStyle w:val="Ttulo3"/>
       </w:pPr>
-      <w:bookmarkStart w:id="112" w:name="_Toc374680497"/>
+      <w:bookmarkStart w:id="112" w:name="_Toc374681265"/>
       <w:r>
         <w:lastRenderedPageBreak/>
         <w:t>Tecnologías aplicadas</w:t>
@@ -26435,7 +26435,7 @@
       <w:pPr>
         <w:pStyle w:val="Ttulo3"/>
       </w:pPr>
-      <w:bookmarkStart w:id="113" w:name="_Toc374680498"/>
+      <w:bookmarkStart w:id="113" w:name="_Toc374681266"/>
       <w:r>
         <w:t>Seguridad</w:t>
       </w:r>
@@ -27091,7 +27091,7 @@
       <w:pPr>
         <w:pStyle w:val="Ttulo3"/>
       </w:pPr>
-      <w:bookmarkStart w:id="114" w:name="_Toc374680499"/>
+      <w:bookmarkStart w:id="114" w:name="_Toc374681267"/>
       <w:r>
         <w:lastRenderedPageBreak/>
         <w:t>Planificación</w:t>
@@ -27186,7 +27186,7 @@
                     <a:blip r:embed="rId46">
                       <a:extLst>
                         <a:ext uri="{28A0092B-C50C-407E-A947-70E740481C1C}">
-                          <a14:useLocalDpi xmlns:a14="http://schemas.microsoft.com/office/drawing/2010/main" xmlns:wps="http://schemas.microsoft.com/office/word/2010/wordprocessingShape" xmlns:wpi="http://schemas.microsoft.com/office/word/2010/wordprocessingInk" xmlns:wpg="http://schemas.microsoft.com/office/word/2010/wordprocessingGroup" xmlns:w14="http://schemas.microsoft.com/office/word/2010/wordml" xmlns:w="http://schemas.openxmlformats.org/wordprocessingml/2006/main" xmlns:w10="urn:schemas-microsoft-com:office:word" xmlns:wp14="http://schemas.microsoft.com/office/word/2010/wordprocessingDrawing" xmlns:v="urn:schemas-microsoft-com:vml" xmlns:o="urn:schemas-microsoft-com:office:office" xmlns:mc="http://schemas.openxmlformats.org/markup-compatibility/2006" xmlns:wpc="http://schemas.microsoft.com/office/word/2010/wordprocessingCanvas" xmlns="" val="0"/>
+                          <a14:useLocalDpi xmlns="" xmlns:wpc="http://schemas.microsoft.com/office/word/2010/wordprocessingCanvas" xmlns:mc="http://schemas.openxmlformats.org/markup-compatibility/2006" xmlns:o="urn:schemas-microsoft-com:office:office" xmlns:v="urn:schemas-microsoft-com:vml" xmlns:wp14="http://schemas.microsoft.com/office/word/2010/wordprocessingDrawing" xmlns:w10="urn:schemas-microsoft-com:office:word" xmlns:w="http://schemas.openxmlformats.org/wordprocessingml/2006/main" xmlns:w14="http://schemas.microsoft.com/office/word/2010/wordml" xmlns:wpg="http://schemas.microsoft.com/office/word/2010/wordprocessingGroup" xmlns:wpi="http://schemas.microsoft.com/office/word/2010/wordprocessingInk" xmlns:wps="http://schemas.microsoft.com/office/word/2010/wordprocessingShape" xmlns:a14="http://schemas.microsoft.com/office/drawing/2010/main" val="0"/>
                         </a:ext>
                       </a:extLst>
                     </a:blip>
@@ -27296,7 +27296,7 @@
                     <a:blip r:embed="rId47" cstate="print">
                       <a:extLst>
                         <a:ext uri="{28A0092B-C50C-407E-A947-70E740481C1C}">
-                          <a14:useLocalDpi xmlns:a14="http://schemas.microsoft.com/office/drawing/2010/main" xmlns:wps="http://schemas.microsoft.com/office/word/2010/wordprocessingShape" xmlns:wpi="http://schemas.microsoft.com/office/word/2010/wordprocessingInk" xmlns:wpg="http://schemas.microsoft.com/office/word/2010/wordprocessingGroup" xmlns:w14="http://schemas.microsoft.com/office/word/2010/wordml" xmlns:w="http://schemas.openxmlformats.org/wordprocessingml/2006/main" xmlns:w10="urn:schemas-microsoft-com:office:word" xmlns:wp14="http://schemas.microsoft.com/office/word/2010/wordprocessingDrawing" xmlns:v="urn:schemas-microsoft-com:vml" xmlns:o="urn:schemas-microsoft-com:office:office" xmlns:mc="http://schemas.openxmlformats.org/markup-compatibility/2006" xmlns:wpc="http://schemas.microsoft.com/office/word/2010/wordprocessingCanvas" xmlns="" val="0"/>
+                          <a14:useLocalDpi xmlns="" xmlns:wpc="http://schemas.microsoft.com/office/word/2010/wordprocessingCanvas" xmlns:mc="http://schemas.openxmlformats.org/markup-compatibility/2006" xmlns:o="urn:schemas-microsoft-com:office:office" xmlns:v="urn:schemas-microsoft-com:vml" xmlns:wp14="http://schemas.microsoft.com/office/word/2010/wordprocessingDrawing" xmlns:w10="urn:schemas-microsoft-com:office:word" xmlns:w="http://schemas.openxmlformats.org/wordprocessingml/2006/main" xmlns:w14="http://schemas.microsoft.com/office/word/2010/wordml" xmlns:wpg="http://schemas.microsoft.com/office/word/2010/wordprocessingGroup" xmlns:wpi="http://schemas.microsoft.com/office/word/2010/wordprocessingInk" xmlns:wps="http://schemas.microsoft.com/office/word/2010/wordprocessingShape" xmlns:a14="http://schemas.microsoft.com/office/drawing/2010/main" val="0"/>
                         </a:ext>
                       </a:extLst>
                     </a:blip>
@@ -27417,7 +27417,7 @@
                     <a:blip r:embed="rId48" cstate="print">
                       <a:extLst>
                         <a:ext uri="{28A0092B-C50C-407E-A947-70E740481C1C}">
-                          <a14:useLocalDpi xmlns:a14="http://schemas.microsoft.com/office/drawing/2010/main" xmlns:wps="http://schemas.microsoft.com/office/word/2010/wordprocessingShape" xmlns:wpi="http://schemas.microsoft.com/office/word/2010/wordprocessingInk" xmlns:wpg="http://schemas.microsoft.com/office/word/2010/wordprocessingGroup" xmlns:w14="http://schemas.microsoft.com/office/word/2010/wordml" xmlns:w="http://schemas.openxmlformats.org/wordprocessingml/2006/main" xmlns:w10="urn:schemas-microsoft-com:office:word" xmlns:wp14="http://schemas.microsoft.com/office/word/2010/wordprocessingDrawing" xmlns:v="urn:schemas-microsoft-com:vml" xmlns:o="urn:schemas-microsoft-com:office:office" xmlns:mc="http://schemas.openxmlformats.org/markup-compatibility/2006" xmlns:wpc="http://schemas.microsoft.com/office/word/2010/wordprocessingCanvas" xmlns="" val="0"/>
+                          <a14:useLocalDpi xmlns="" xmlns:wpc="http://schemas.microsoft.com/office/word/2010/wordprocessingCanvas" xmlns:mc="http://schemas.openxmlformats.org/markup-compatibility/2006" xmlns:o="urn:schemas-microsoft-com:office:office" xmlns:v="urn:schemas-microsoft-com:vml" xmlns:wp14="http://schemas.microsoft.com/office/word/2010/wordprocessingDrawing" xmlns:w10="urn:schemas-microsoft-com:office:word" xmlns:w="http://schemas.openxmlformats.org/wordprocessingml/2006/main" xmlns:w14="http://schemas.microsoft.com/office/word/2010/wordml" xmlns:wpg="http://schemas.microsoft.com/office/word/2010/wordprocessingGroup" xmlns:wpi="http://schemas.microsoft.com/office/word/2010/wordprocessingInk" xmlns:wps="http://schemas.microsoft.com/office/word/2010/wordprocessingShape" xmlns:a14="http://schemas.microsoft.com/office/drawing/2010/main" val="0"/>
                         </a:ext>
                       </a:extLst>
                     </a:blip>
@@ -27571,7 +27571,7 @@
                     <a:blip r:embed="rId49">
                       <a:extLst>
                         <a:ext uri="{28A0092B-C50C-407E-A947-70E740481C1C}">
-                          <a14:useLocalDpi xmlns:a14="http://schemas.microsoft.com/office/drawing/2010/main" xmlns:wps="http://schemas.microsoft.com/office/word/2010/wordprocessingShape" xmlns:wpi="http://schemas.microsoft.com/office/word/2010/wordprocessingInk" xmlns:wpg="http://schemas.microsoft.com/office/word/2010/wordprocessingGroup" xmlns:w14="http://schemas.microsoft.com/office/word/2010/wordml" xmlns:w="http://schemas.openxmlformats.org/wordprocessingml/2006/main" xmlns:w10="urn:schemas-microsoft-com:office:word" xmlns:wp14="http://schemas.microsoft.com/office/word/2010/wordprocessingDrawing" xmlns:v="urn:schemas-microsoft-com:vml" xmlns:o="urn:schemas-microsoft-com:office:office" xmlns:mc="http://schemas.openxmlformats.org/markup-compatibility/2006" xmlns:wpc="http://schemas.microsoft.com/office/word/2010/wordprocessingCanvas" xmlns="" val="0"/>
+                          <a14:useLocalDpi xmlns="" xmlns:wpc="http://schemas.microsoft.com/office/word/2010/wordprocessingCanvas" xmlns:mc="http://schemas.openxmlformats.org/markup-compatibility/2006" xmlns:o="urn:schemas-microsoft-com:office:office" xmlns:v="urn:schemas-microsoft-com:vml" xmlns:wp14="http://schemas.microsoft.com/office/word/2010/wordprocessingDrawing" xmlns:w10="urn:schemas-microsoft-com:office:word" xmlns:w="http://schemas.openxmlformats.org/wordprocessingml/2006/main" xmlns:w14="http://schemas.microsoft.com/office/word/2010/wordml" xmlns:wpg="http://schemas.microsoft.com/office/word/2010/wordprocessingGroup" xmlns:wpi="http://schemas.microsoft.com/office/word/2010/wordprocessingInk" xmlns:wps="http://schemas.microsoft.com/office/word/2010/wordprocessingShape" xmlns:a14="http://schemas.microsoft.com/office/drawing/2010/main" val="0"/>
                         </a:ext>
                       </a:extLst>
                     </a:blip>
@@ -27669,7 +27669,7 @@
                     <a:blip r:embed="rId50" cstate="print">
                       <a:extLst>
                         <a:ext uri="{28A0092B-C50C-407E-A947-70E740481C1C}">
-                          <a14:useLocalDpi xmlns:a14="http://schemas.microsoft.com/office/drawing/2010/main" xmlns:wps="http://schemas.microsoft.com/office/word/2010/wordprocessingShape" xmlns:wpi="http://schemas.microsoft.com/office/word/2010/wordprocessingInk" xmlns:wpg="http://schemas.microsoft.com/office/word/2010/wordprocessingGroup" xmlns:w14="http://schemas.microsoft.com/office/word/2010/wordml" xmlns:w="http://schemas.openxmlformats.org/wordprocessingml/2006/main" xmlns:w10="urn:schemas-microsoft-com:office:word" xmlns:wp14="http://schemas.microsoft.com/office/word/2010/wordprocessingDrawing" xmlns:v="urn:schemas-microsoft-com:vml" xmlns:o="urn:schemas-microsoft-com:office:office" xmlns:mc="http://schemas.openxmlformats.org/markup-compatibility/2006" xmlns:wpc="http://schemas.microsoft.com/office/word/2010/wordprocessingCanvas" xmlns="" val="0"/>
+                          <a14:useLocalDpi xmlns="" xmlns:wpc="http://schemas.microsoft.com/office/word/2010/wordprocessingCanvas" xmlns:mc="http://schemas.openxmlformats.org/markup-compatibility/2006" xmlns:o="urn:schemas-microsoft-com:office:office" xmlns:v="urn:schemas-microsoft-com:vml" xmlns:wp14="http://schemas.microsoft.com/office/word/2010/wordprocessingDrawing" xmlns:w10="urn:schemas-microsoft-com:office:word" xmlns:w="http://schemas.openxmlformats.org/wordprocessingml/2006/main" xmlns:w14="http://schemas.microsoft.com/office/word/2010/wordml" xmlns:wpg="http://schemas.microsoft.com/office/word/2010/wordprocessingGroup" xmlns:wpi="http://schemas.microsoft.com/office/word/2010/wordprocessingInk" xmlns:wps="http://schemas.microsoft.com/office/word/2010/wordprocessingShape" xmlns:a14="http://schemas.microsoft.com/office/drawing/2010/main" val="0"/>
                         </a:ext>
                       </a:extLst>
                     </a:blip>
@@ -27902,7 +27902,7 @@
         <w:pStyle w:val="Ttulo2"/>
       </w:pPr>
       <w:bookmarkStart w:id="115" w:name="_Toc366690022"/>
-      <w:bookmarkStart w:id="116" w:name="_Toc374680500"/>
+      <w:bookmarkStart w:id="116" w:name="_Toc374681268"/>
       <w:r>
         <w:t>Etapa de verificación y validación</w:t>
       </w:r>
@@ -27934,7 +27934,7 @@
         <w:pStyle w:val="Ttulo3"/>
       </w:pPr>
       <w:bookmarkStart w:id="117" w:name="__RefHeading__4260_1748458028"/>
-      <w:bookmarkStart w:id="118" w:name="_Toc374680501"/>
+      <w:bookmarkStart w:id="118" w:name="_Toc374681269"/>
       <w:bookmarkEnd w:id="117"/>
       <w:r>
         <w:lastRenderedPageBreak/>
@@ -28016,7 +28016,7 @@
         <w:pStyle w:val="Ttulo3"/>
       </w:pPr>
       <w:bookmarkStart w:id="119" w:name="__RefHeading__4262_1748458028"/>
-      <w:bookmarkStart w:id="120" w:name="_Toc374680502"/>
+      <w:bookmarkStart w:id="120" w:name="_Toc374681270"/>
       <w:bookmarkEnd w:id="119"/>
       <w:r>
         <w:t>Validación</w:t>
@@ -28088,7 +28088,7 @@
           <w:rFonts w:eastAsia="Times New Roman"/>
         </w:rPr>
       </w:pPr>
-      <w:bookmarkStart w:id="121" w:name="_Toc374680503"/>
+      <w:bookmarkStart w:id="121" w:name="_Toc374681271"/>
       <w:r>
         <w:rPr>
           <w:rFonts w:eastAsia="Times New Roman"/>
@@ -28100,13 +28100,13 @@
     </w:p>
     <w:p>
       <w:pPr>
-        <w:pStyle w:val="Ttulo3"/>
+        <w:pStyle w:val="Ttulo2"/>
         <w:rPr>
           <w:rFonts w:eastAsia="Times New Roman"/>
         </w:rPr>
       </w:pPr>
       <w:bookmarkStart w:id="122" w:name="__RefHeading__4268_1748458028"/>
-      <w:bookmarkStart w:id="123" w:name="_Toc374680504"/>
+      <w:bookmarkStart w:id="123" w:name="_Toc374681272"/>
       <w:bookmarkEnd w:id="122"/>
       <w:r>
         <w:rPr>
@@ -28361,7 +28361,7 @@
         </w:rPr>
       </w:pPr>
       <w:bookmarkStart w:id="124" w:name="__RefHeading__4270_1748458028"/>
-      <w:bookmarkStart w:id="125" w:name="_Toc374680505"/>
+      <w:bookmarkStart w:id="125" w:name="_Toc374681273"/>
       <w:bookmarkEnd w:id="124"/>
       <w:r>
         <w:rPr>
@@ -28650,13 +28650,13 @@
     </w:p>
     <w:p>
       <w:pPr>
-        <w:pStyle w:val="Ttulo3"/>
+        <w:pStyle w:val="Ttulo2"/>
         <w:rPr>
           <w:rFonts w:eastAsia="Times New Roman"/>
           <w:lang w:val="es-ES" w:eastAsia="zh-CN"/>
         </w:rPr>
       </w:pPr>
-      <w:bookmarkStart w:id="127" w:name="_Toc374680506"/>
+      <w:bookmarkStart w:id="127" w:name="_Toc374681274"/>
       <w:r>
         <w:rPr>
           <w:rFonts w:eastAsia="Times New Roman"/>
@@ -28726,7 +28726,7 @@
       <w:pPr>
         <w:pStyle w:val="Ttulo1"/>
       </w:pPr>
-      <w:bookmarkStart w:id="128" w:name="_Toc374680507"/>
+      <w:bookmarkStart w:id="128" w:name="_Toc374681275"/>
       <w:r>
         <w:t>Trabajos a futuro</w:t>
       </w:r>
@@ -28863,7 +28863,7 @@
           <w:sz w:val="24"/>
           <w:szCs w:val="24"/>
         </w:rPr>
-        <w:t xml:space="preserve">El testeo fue uno de los puntos débiles en el desarrollo del software, solo se le realizo testing funcional. Por ende mejorar este punto es vital para garantizar el correcto funcionamiento del sistema al ser puesto en producción. La próxima etapa incluirá </w:t>
+        <w:t xml:space="preserve">El testeo fue uno de los puntos débiles en el desarrollo del software, solo se le realizo testing funcional. Por ende mejorar este punto es vital para garantizar el correcto </w:t>
       </w:r>
       <w:r>
         <w:rPr>
@@ -28871,7 +28871,7 @@
           <w:szCs w:val="24"/>
         </w:rPr>
         <w:lastRenderedPageBreak/>
-        <w:t>testing unitario, de integración, de regresión</w:t>
+        <w:t>funcionamiento del sistema al ser puesto en producción. La próxima etapa incluirá testing unitario, de integración, de regresión</w:t>
       </w:r>
       <w:r>
         <w:rPr>
@@ -29080,7 +29080,7 @@
       <w:pPr>
         <w:pStyle w:val="Ttulo1"/>
       </w:pPr>
-      <w:bookmarkStart w:id="129" w:name="_Toc374680508"/>
+      <w:bookmarkStart w:id="129" w:name="_Toc374681276"/>
       <w:r>
         <w:lastRenderedPageBreak/>
         <w:t>Glosario</w:t>
@@ -31751,7 +31751,6 @@
       <w:pPr>
         <w:rPr>
           <w:rFonts w:cstheme="minorHAnsi"/>
-          <w:b/>
           <w:sz w:val="20"/>
           <w:szCs w:val="20"/>
         </w:rPr>
@@ -31841,6 +31840,528 @@
         <w:t>.</w:t>
       </w:r>
     </w:p>
+    <w:p>
+      <w:pPr>
+        <w:rPr>
+          <w:rFonts w:cstheme="minorHAnsi"/>
+          <w:sz w:val="20"/>
+          <w:szCs w:val="20"/>
+          <w:shd w:val="clear" w:color="auto" w:fill="FFFFFF"/>
+        </w:rPr>
+      </w:pPr>
+      <w:r>
+        <w:rPr>
+          <w:rFonts w:cstheme="minorHAnsi"/>
+          <w:b/>
+          <w:sz w:val="20"/>
+          <w:szCs w:val="20"/>
+          <w:shd w:val="clear" w:color="auto" w:fill="FFFFFF"/>
+        </w:rPr>
+        <w:t xml:space="preserve">Chat: </w:t>
+      </w:r>
+      <w:r>
+        <w:rPr>
+          <w:rFonts w:cstheme="minorHAnsi"/>
+          <w:sz w:val="20"/>
+          <w:szCs w:val="20"/>
+          <w:shd w:val="clear" w:color="auto" w:fill="FFFFFF"/>
+        </w:rPr>
+        <w:t>también conocido como</w:t>
+      </w:r>
+      <w:r>
+        <w:rPr>
+          <w:rFonts w:cstheme="minorHAnsi"/>
+          <w:sz w:val="20"/>
+          <w:szCs w:val="20"/>
+        </w:rPr>
+        <w:t> </w:t>
+      </w:r>
+      <w:r>
+        <w:rPr>
+          <w:rFonts w:cstheme="minorHAnsi"/>
+          <w:sz w:val="20"/>
+          <w:szCs w:val="20"/>
+          <w:shd w:val="clear" w:color="auto" w:fill="FFFFFF"/>
+        </w:rPr>
+        <w:t>cibercharla, designa una comunicación escrita realizada de manera instantánea mediante el uso de un</w:t>
+      </w:r>
+      <w:r>
+        <w:rPr>
+          <w:rFonts w:cstheme="minorHAnsi"/>
+          <w:sz w:val="20"/>
+          <w:szCs w:val="20"/>
+        </w:rPr>
+        <w:t> </w:t>
+      </w:r>
+      <w:hyperlink r:id="rId94" w:tooltip="Software" w:history="1">
+        <w:r>
+          <w:rPr>
+            <w:rFonts w:cstheme="minorHAnsi"/>
+            <w:sz w:val="20"/>
+            <w:szCs w:val="20"/>
+          </w:rPr>
+          <w:t>software</w:t>
+        </w:r>
+      </w:hyperlink>
+      <w:r>
+        <w:rPr>
+          <w:rFonts w:cstheme="minorHAnsi"/>
+          <w:sz w:val="20"/>
+          <w:szCs w:val="20"/>
+        </w:rPr>
+        <w:t> </w:t>
+      </w:r>
+      <w:r>
+        <w:rPr>
+          <w:rFonts w:cstheme="minorHAnsi"/>
+          <w:sz w:val="20"/>
+          <w:szCs w:val="20"/>
+          <w:shd w:val="clear" w:color="auto" w:fill="FFFFFF"/>
+        </w:rPr>
+        <w:t>y a través de</w:t>
+      </w:r>
+      <w:r>
+        <w:rPr>
+          <w:rFonts w:cstheme="minorHAnsi"/>
+          <w:sz w:val="20"/>
+          <w:szCs w:val="20"/>
+        </w:rPr>
+        <w:t> </w:t>
+      </w:r>
+      <w:hyperlink r:id="rId95" w:tooltip="Internet" w:history="1">
+        <w:r>
+          <w:rPr>
+            <w:rFonts w:cstheme="minorHAnsi"/>
+            <w:sz w:val="20"/>
+            <w:szCs w:val="20"/>
+          </w:rPr>
+          <w:t>Internet</w:t>
+        </w:r>
+      </w:hyperlink>
+      <w:r>
+        <w:rPr>
+          <w:rFonts w:cstheme="minorHAnsi"/>
+          <w:sz w:val="20"/>
+          <w:szCs w:val="20"/>
+        </w:rPr>
+        <w:t> </w:t>
+      </w:r>
+      <w:r>
+        <w:rPr>
+          <w:rFonts w:cstheme="minorHAnsi"/>
+          <w:sz w:val="20"/>
+          <w:szCs w:val="20"/>
+          <w:shd w:val="clear" w:color="auto" w:fill="FFFFFF"/>
+        </w:rPr>
+        <w:t>entre dos, tres o más personas.</w:t>
+      </w:r>
+    </w:p>
+    <w:p>
+      <w:pPr>
+        <w:rPr>
+          <w:rFonts w:cstheme="minorHAnsi"/>
+          <w:sz w:val="20"/>
+          <w:szCs w:val="20"/>
+        </w:rPr>
+      </w:pPr>
+      <w:r>
+        <w:rPr>
+          <w:rFonts w:cstheme="minorHAnsi"/>
+          <w:b/>
+          <w:sz w:val="20"/>
+          <w:szCs w:val="20"/>
+        </w:rPr>
+        <w:t>Blog</w:t>
+      </w:r>
+      <w:r>
+        <w:rPr>
+          <w:rFonts w:cstheme="minorHAnsi"/>
+          <w:b/>
+          <w:sz w:val="20"/>
+          <w:szCs w:val="20"/>
+          <w:shd w:val="clear" w:color="auto" w:fill="FFFFFF"/>
+        </w:rPr>
+        <w:t>:</w:t>
+      </w:r>
+      <w:r>
+        <w:rPr>
+          <w:rFonts w:cstheme="minorHAnsi"/>
+          <w:sz w:val="20"/>
+          <w:szCs w:val="20"/>
+          <w:shd w:val="clear" w:color="auto" w:fill="FFFFFF"/>
+        </w:rPr>
+        <w:t xml:space="preserve"> es una publicación en línea de historias publicadas con una periodicidad muy alta que son presentadas en orden cronológico inverso</w:t>
+      </w:r>
+      <w:r>
+        <w:rPr>
+          <w:rFonts w:cstheme="minorHAnsi"/>
+          <w:sz w:val="20"/>
+          <w:szCs w:val="20"/>
+        </w:rPr>
+        <w:t>.</w:t>
+      </w:r>
+    </w:p>
+    <w:p>
+      <w:pPr>
+        <w:rPr>
+          <w:rFonts w:cstheme="minorHAnsi"/>
+          <w:b/>
+          <w:sz w:val="20"/>
+          <w:szCs w:val="20"/>
+        </w:rPr>
+      </w:pPr>
+      <w:r>
+        <w:rPr>
+          <w:rFonts w:cstheme="minorHAnsi"/>
+          <w:b/>
+          <w:sz w:val="20"/>
+          <w:szCs w:val="20"/>
+        </w:rPr>
+        <w:t>FTP</w:t>
+      </w:r>
+      <w:r>
+        <w:rPr>
+          <w:rFonts w:cstheme="minorHAnsi"/>
+          <w:b/>
+          <w:sz w:val="20"/>
+          <w:szCs w:val="20"/>
+        </w:rPr>
+        <w:t xml:space="preserve">: </w:t>
+      </w:r>
+      <w:hyperlink r:id="rId96" w:tooltip="Protocolo de red" w:history="1">
+        <w:r>
+          <w:rPr>
+            <w:rStyle w:val="Hipervnculo"/>
+            <w:rFonts w:ascii="Arial" w:hAnsi="Arial" w:cs="Arial"/>
+            <w:color w:val="0B0080"/>
+            <w:sz w:val="14"/>
+            <w:szCs w:val="14"/>
+            <w:shd w:val="clear" w:color="auto" w:fill="FFFFFF"/>
+          </w:rPr>
+          <w:t>protocolo de red</w:t>
+        </w:r>
+      </w:hyperlink>
+      <w:r>
+        <w:rPr>
+          <w:rStyle w:val="apple-converted-space"/>
+          <w:rFonts w:ascii="Arial" w:hAnsi="Arial" w:cs="Arial"/>
+          <w:color w:val="000000"/>
+          <w:sz w:val="14"/>
+          <w:szCs w:val="14"/>
+          <w:shd w:val="clear" w:color="auto" w:fill="FFFFFF"/>
+        </w:rPr>
+        <w:t> </w:t>
+      </w:r>
+      <w:r>
+        <w:rPr>
+          <w:rFonts w:ascii="Arial" w:hAnsi="Arial" w:cs="Arial"/>
+          <w:color w:val="000000"/>
+          <w:sz w:val="14"/>
+          <w:szCs w:val="14"/>
+          <w:shd w:val="clear" w:color="auto" w:fill="FFFFFF"/>
+        </w:rPr>
+        <w:t>para la</w:t>
+      </w:r>
+      <w:hyperlink r:id="rId97" w:tooltip="Transferencia de archivos" w:history="1">
+        <w:r>
+          <w:rPr>
+            <w:rStyle w:val="Hipervnculo"/>
+            <w:rFonts w:ascii="Arial" w:hAnsi="Arial" w:cs="Arial"/>
+            <w:color w:val="0B0080"/>
+            <w:sz w:val="14"/>
+            <w:szCs w:val="14"/>
+            <w:shd w:val="clear" w:color="auto" w:fill="FFFFFF"/>
+          </w:rPr>
+          <w:t>transferencia de archivos</w:t>
+        </w:r>
+      </w:hyperlink>
+      <w:r>
+        <w:rPr>
+          <w:rStyle w:val="apple-converted-space"/>
+          <w:rFonts w:ascii="Arial" w:hAnsi="Arial" w:cs="Arial"/>
+          <w:color w:val="000000"/>
+          <w:sz w:val="14"/>
+          <w:szCs w:val="14"/>
+          <w:shd w:val="clear" w:color="auto" w:fill="FFFFFF"/>
+        </w:rPr>
+        <w:t> </w:t>
+      </w:r>
+      <w:r>
+        <w:rPr>
+          <w:rFonts w:ascii="Arial" w:hAnsi="Arial" w:cs="Arial"/>
+          <w:color w:val="000000"/>
+          <w:sz w:val="14"/>
+          <w:szCs w:val="14"/>
+          <w:shd w:val="clear" w:color="auto" w:fill="FFFFFF"/>
+        </w:rPr>
+        <w:t>entre sistemas conectados a una red</w:t>
+      </w:r>
+      <w:r>
+        <w:rPr>
+          <w:rStyle w:val="apple-converted-space"/>
+          <w:rFonts w:ascii="Arial" w:hAnsi="Arial" w:cs="Arial"/>
+          <w:color w:val="000000"/>
+          <w:sz w:val="14"/>
+          <w:szCs w:val="14"/>
+          <w:shd w:val="clear" w:color="auto" w:fill="FFFFFF"/>
+        </w:rPr>
+        <w:t> </w:t>
+      </w:r>
+      <w:hyperlink r:id="rId98" w:tooltip="Transmission Control Protocol" w:history="1">
+        <w:r>
+          <w:rPr>
+            <w:rStyle w:val="Hipervnculo"/>
+            <w:rFonts w:ascii="Arial" w:hAnsi="Arial" w:cs="Arial"/>
+            <w:color w:val="0B0080"/>
+            <w:sz w:val="14"/>
+            <w:szCs w:val="14"/>
+            <w:shd w:val="clear" w:color="auto" w:fill="FFFFFF"/>
+          </w:rPr>
+          <w:t>TCP</w:t>
+        </w:r>
+      </w:hyperlink>
+      <w:r>
+        <w:rPr>
+          <w:rStyle w:val="apple-converted-space"/>
+          <w:rFonts w:ascii="Arial" w:hAnsi="Arial" w:cs="Arial"/>
+          <w:color w:val="000000"/>
+          <w:sz w:val="14"/>
+          <w:szCs w:val="14"/>
+          <w:shd w:val="clear" w:color="auto" w:fill="FFFFFF"/>
+        </w:rPr>
+        <w:t> </w:t>
+      </w:r>
+      <w:r>
+        <w:rPr>
+          <w:rFonts w:ascii="Arial" w:hAnsi="Arial" w:cs="Arial"/>
+          <w:color w:val="000000"/>
+          <w:sz w:val="14"/>
+          <w:szCs w:val="14"/>
+          <w:shd w:val="clear" w:color="auto" w:fill="FFFFFF"/>
+        </w:rPr>
+        <w:t>(Transmission Control Protocol)</w:t>
+      </w:r>
+      <w:r>
+        <w:rPr>
+          <w:rFonts w:cstheme="minorHAnsi"/>
+          <w:b/>
+          <w:sz w:val="20"/>
+          <w:szCs w:val="20"/>
+        </w:rPr>
+        <w:t>.</w:t>
+      </w:r>
+    </w:p>
+    <w:p>
+      <w:pPr>
+        <w:rPr>
+          <w:rFonts w:cstheme="minorHAnsi"/>
+          <w:b/>
+          <w:sz w:val="20"/>
+          <w:szCs w:val="20"/>
+        </w:rPr>
+      </w:pPr>
+      <w:r>
+        <w:rPr>
+          <w:rFonts w:cstheme="minorHAnsi"/>
+          <w:b/>
+          <w:sz w:val="20"/>
+          <w:szCs w:val="20"/>
+        </w:rPr>
+        <w:t>SMTP</w:t>
+      </w:r>
+      <w:r>
+        <w:rPr>
+          <w:rFonts w:cstheme="minorHAnsi"/>
+          <w:b/>
+          <w:sz w:val="20"/>
+          <w:szCs w:val="20"/>
+        </w:rPr>
+        <w:t xml:space="preserve">: </w:t>
+      </w:r>
+      <w:r>
+        <w:rPr>
+          <w:rStyle w:val="apple-converted-space"/>
+          <w:rFonts w:ascii="Arial" w:hAnsi="Arial" w:cs="Arial"/>
+          <w:color w:val="000000"/>
+          <w:sz w:val="14"/>
+          <w:szCs w:val="14"/>
+          <w:shd w:val="clear" w:color="auto" w:fill="FFFFFF"/>
+        </w:rPr>
+        <w:t> </w:t>
+      </w:r>
+      <w:hyperlink r:id="rId99" w:tooltip="Protocolos de red" w:history="1">
+        <w:r>
+          <w:rPr>
+            <w:rStyle w:val="Hipervnculo"/>
+            <w:rFonts w:ascii="Arial" w:hAnsi="Arial" w:cs="Arial"/>
+            <w:color w:val="0B0080"/>
+            <w:sz w:val="14"/>
+            <w:szCs w:val="14"/>
+            <w:shd w:val="clear" w:color="auto" w:fill="FFFFFF"/>
+          </w:rPr>
+          <w:t>Protocolo de red</w:t>
+        </w:r>
+      </w:hyperlink>
+      <w:r>
+        <w:rPr>
+          <w:rStyle w:val="apple-converted-space"/>
+          <w:rFonts w:ascii="Arial" w:hAnsi="Arial" w:cs="Arial"/>
+          <w:color w:val="000000"/>
+          <w:sz w:val="14"/>
+          <w:szCs w:val="14"/>
+          <w:shd w:val="clear" w:color="auto" w:fill="FFFFFF"/>
+        </w:rPr>
+        <w:t> </w:t>
+      </w:r>
+      <w:r>
+        <w:rPr>
+          <w:rFonts w:ascii="Arial" w:hAnsi="Arial" w:cs="Arial"/>
+          <w:color w:val="000000"/>
+          <w:sz w:val="14"/>
+          <w:szCs w:val="14"/>
+          <w:shd w:val="clear" w:color="auto" w:fill="FFFFFF"/>
+        </w:rPr>
+        <w:t>basado en texto, utilizado para el intercambio de mensajes de</w:t>
+      </w:r>
+      <w:r>
+        <w:rPr>
+          <w:rStyle w:val="apple-converted-space"/>
+          <w:rFonts w:ascii="Arial" w:hAnsi="Arial" w:cs="Arial"/>
+          <w:color w:val="000000"/>
+          <w:sz w:val="14"/>
+          <w:szCs w:val="14"/>
+          <w:shd w:val="clear" w:color="auto" w:fill="FFFFFF"/>
+        </w:rPr>
+        <w:t> </w:t>
+      </w:r>
+      <w:hyperlink r:id="rId100" w:tooltip="Correo electrónico" w:history="1">
+        <w:r>
+          <w:rPr>
+            <w:rStyle w:val="Hipervnculo"/>
+            <w:rFonts w:ascii="Arial" w:hAnsi="Arial" w:cs="Arial"/>
+            <w:color w:val="0B0080"/>
+            <w:sz w:val="14"/>
+            <w:szCs w:val="14"/>
+            <w:shd w:val="clear" w:color="auto" w:fill="FFFFFF"/>
+          </w:rPr>
+          <w:t>correo electrónico</w:t>
+        </w:r>
+      </w:hyperlink>
+      <w:r>
+        <w:rPr>
+          <w:rStyle w:val="apple-converted-space"/>
+          <w:rFonts w:ascii="Arial" w:hAnsi="Arial" w:cs="Arial"/>
+          <w:color w:val="000000"/>
+          <w:sz w:val="14"/>
+          <w:szCs w:val="14"/>
+          <w:shd w:val="clear" w:color="auto" w:fill="FFFFFF"/>
+        </w:rPr>
+        <w:t> </w:t>
+      </w:r>
+      <w:r>
+        <w:rPr>
+          <w:rFonts w:ascii="Arial" w:hAnsi="Arial" w:cs="Arial"/>
+          <w:color w:val="000000"/>
+          <w:sz w:val="14"/>
+          <w:szCs w:val="14"/>
+          <w:shd w:val="clear" w:color="auto" w:fill="FFFFFF"/>
+        </w:rPr>
+        <w:t>entre</w:t>
+      </w:r>
+      <w:r>
+        <w:rPr>
+          <w:rStyle w:val="apple-converted-space"/>
+          <w:rFonts w:ascii="Arial" w:hAnsi="Arial" w:cs="Arial"/>
+          <w:color w:val="000000"/>
+          <w:sz w:val="14"/>
+          <w:szCs w:val="14"/>
+          <w:shd w:val="clear" w:color="auto" w:fill="FFFFFF"/>
+        </w:rPr>
+        <w:t> </w:t>
+      </w:r>
+      <w:hyperlink r:id="rId101" w:tooltip="Computadora" w:history="1">
+        <w:r>
+          <w:rPr>
+            <w:rStyle w:val="Hipervnculo"/>
+            <w:rFonts w:ascii="Arial" w:hAnsi="Arial" w:cs="Arial"/>
+            <w:color w:val="0B0080"/>
+            <w:sz w:val="14"/>
+            <w:szCs w:val="14"/>
+            <w:shd w:val="clear" w:color="auto" w:fill="FFFFFF"/>
+          </w:rPr>
+          <w:t>computadoras</w:t>
+        </w:r>
+      </w:hyperlink>
+      <w:r>
+        <w:rPr>
+          <w:rStyle w:val="apple-converted-space"/>
+          <w:rFonts w:ascii="Arial" w:hAnsi="Arial" w:cs="Arial"/>
+          <w:color w:val="000000"/>
+          <w:sz w:val="14"/>
+          <w:szCs w:val="14"/>
+          <w:shd w:val="clear" w:color="auto" w:fill="FFFFFF"/>
+        </w:rPr>
+        <w:t> </w:t>
+      </w:r>
+      <w:r>
+        <w:rPr>
+          <w:rFonts w:ascii="Arial" w:hAnsi="Arial" w:cs="Arial"/>
+          <w:color w:val="000000"/>
+          <w:sz w:val="14"/>
+          <w:szCs w:val="14"/>
+          <w:shd w:val="clear" w:color="auto" w:fill="FFFFFF"/>
+        </w:rPr>
+        <w:t>u otros dispositivos</w:t>
+      </w:r>
+      <w:r>
+        <w:rPr>
+          <w:rFonts w:cstheme="minorHAnsi"/>
+          <w:b/>
+          <w:sz w:val="20"/>
+          <w:szCs w:val="20"/>
+        </w:rPr>
+        <w:t>.</w:t>
+      </w:r>
+    </w:p>
+    <w:p>
+      <w:pPr>
+        <w:rPr>
+          <w:rFonts w:cstheme="minorHAnsi"/>
+          <w:b/>
+          <w:sz w:val="20"/>
+          <w:szCs w:val="20"/>
+        </w:rPr>
+      </w:pPr>
+      <w:r>
+        <w:rPr>
+          <w:rFonts w:cstheme="minorHAnsi"/>
+          <w:b/>
+          <w:sz w:val="20"/>
+          <w:szCs w:val="20"/>
+        </w:rPr>
+        <w:br w:type="page"/>
+      </w:r>
+    </w:p>
+    <w:p>
+      <w:pPr>
+        <w:rPr>
+          <w:rFonts w:cstheme="minorHAnsi"/>
+          <w:b/>
+          <w:sz w:val="20"/>
+          <w:szCs w:val="20"/>
+        </w:rPr>
+      </w:pPr>
+      <w:r>
+        <w:rPr>
+          <w:rFonts w:cstheme="minorHAnsi"/>
+          <w:b/>
+          <w:sz w:val="20"/>
+          <w:szCs w:val="20"/>
+        </w:rPr>
+        <w:lastRenderedPageBreak/>
+        <w:t>FTP</w:t>
+      </w:r>
+    </w:p>
     <w:bookmarkEnd w:id="150" w:displacedByCustomXml="next"/>
     <w:bookmarkEnd w:id="149" w:displacedByCustomXml="next"/>
     <w:bookmarkEnd w:id="148" w:displacedByCustomXml="next"/>
@@ -31869,7 +32390,7 @@
         </w:rPr>
       </w:sdtEndPr>
       <w:sdtContent>
-        <w:bookmarkStart w:id="151" w:name="_Toc374680509" w:displacedByCustomXml="prev"/>
+        <w:bookmarkStart w:id="151" w:name="_Toc374681277" w:displacedByCustomXml="prev"/>
         <w:p>
           <w:pPr>
             <w:pStyle w:val="Ttulo1"/>
@@ -32352,7 +32873,6 @@
                   <w:noProof/>
                   <w:lang w:val="es-UY"/>
                 </w:rPr>
-                <w:lastRenderedPageBreak/>
                 <w:t xml:space="preserve">13. </w:t>
               </w:r>
               <w:r>
@@ -32481,6 +33001,7 @@
                   <w:noProof/>
                   <w:lang w:val="es-UY"/>
                 </w:rPr>
+                <w:lastRenderedPageBreak/>
                 <w:t xml:space="preserve">16. —. http://www.gruporadar.com.uy/01/wp-content/uploads/2013/10/El-Perfil-del-Internauta-Uruguayo-Resumen-ejecutivo.pdf. </w:t>
               </w:r>
               <w:r>
@@ -32977,7 +33498,6 @@
                   <w:noProof/>
                   <w:lang w:val="es-UY"/>
                 </w:rPr>
-                <w:lastRenderedPageBreak/>
                 <w:t xml:space="preserve">29. </w:t>
               </w:r>
               <w:r>
@@ -33106,6 +33626,7 @@
                   <w:noProof/>
                   <w:lang w:val="es-UY"/>
                 </w:rPr>
+                <w:lastRenderedPageBreak/>
                 <w:t xml:space="preserve">33. </w:t>
               </w:r>
               <w:r>
@@ -33714,7 +34235,6 @@
                   <w:noProof/>
                   <w:lang w:val="es-UY"/>
                 </w:rPr>
-                <w:lastRenderedPageBreak/>
                 <w:t xml:space="preserve">48. </w:t>
               </w:r>
               <w:r>
@@ -33827,6 +34347,7 @@
                   <w:noProof/>
                   <w:lang w:val="es-UY"/>
                 </w:rPr>
+                <w:lastRenderedPageBreak/>
                 <w:t>52. Google Wallet. [En línea] [Citado el: 9 de Septiembre de 2013.] http://www.google.com/wallet/.</w:t>
               </w:r>
             </w:p>
@@ -34355,7 +34876,6 @@
                   <w:noProof/>
                   <w:lang w:val="es-UY"/>
                 </w:rPr>
-                <w:lastRenderedPageBreak/>
                 <w:t xml:space="preserve">65. </w:t>
               </w:r>
               <w:r>
@@ -34461,6 +34981,7 @@
                   <w:noProof/>
                   <w:lang w:val="es-UY"/>
                 </w:rPr>
+                <w:lastRenderedPageBreak/>
                 <w:t xml:space="preserve">bdigital. </w:t>
               </w:r>
               <w:r>
@@ -34772,7 +35293,6 @@
                   <w:noProof/>
                   <w:lang w:val="es-UY"/>
                 </w:rPr>
-                <w:lastRenderedPageBreak/>
                 <w:t xml:space="preserve">78. </w:t>
               </w:r>
               <w:r>
@@ -34869,6 +35389,7 @@
                   <w:noProof/>
                   <w:lang w:val="es-UY"/>
                 </w:rPr>
+                <w:lastRenderedPageBreak/>
                 <w:t xml:space="preserve">81. </w:t>
               </w:r>
               <w:r>
@@ -35202,7 +35723,7 @@
       <w:pPr>
         <w:pStyle w:val="Ttulo1"/>
       </w:pPr>
-      <w:bookmarkStart w:id="152" w:name="_Toc374680510"/>
+      <w:bookmarkStart w:id="152" w:name="_Toc374681278"/>
       <w:r>
         <w:lastRenderedPageBreak/>
         <w:t>Anexos</w:t>
@@ -35274,8 +35795,8 @@
       </w:pPr>
     </w:p>
     <w:sectPr>
-      <w:headerReference w:type="default" r:id="rId94"/>
-      <w:footerReference w:type="default" r:id="rId95"/>
+      <w:headerReference w:type="default" r:id="rId102"/>
+      <w:footerReference w:type="default" r:id="rId103"/>
       <w:pgSz w:w="11907" w:h="16839" w:code="9"/>
       <w:pgMar w:top="1418" w:right="1701" w:bottom="1418" w:left="1701" w:header="709" w:footer="709" w:gutter="0"/>
       <w:cols w:space="708"/>
@@ -35461,7 +35982,7 @@
                     <w:color w:val="FFFFFF" w:themeColor="background1"/>
                     <w:sz w:val="32"/>
                   </w:rPr>
-                  <w:t>72</w:t>
+                  <w:t>66</w:t>
                 </w:r>
                 <w:r>
                   <w:rPr>
@@ -40606,11 +41127,11 @@
           </c:val>
         </c:ser>
         <c:marker val="1"/>
-        <c:axId val="158369280"/>
-        <c:axId val="158371200"/>
+        <c:axId val="111200512"/>
+        <c:axId val="111202304"/>
       </c:lineChart>
       <c:catAx>
-        <c:axId val="158369280"/>
+        <c:axId val="111200512"/>
         <c:scaling>
           <c:orientation val="minMax"/>
         </c:scaling>
@@ -40627,14 +41148,14 @@
             <a:endParaRPr lang="es-ES"/>
           </a:p>
         </c:txPr>
-        <c:crossAx val="158371200"/>
+        <c:crossAx val="111202304"/>
         <c:crosses val="autoZero"/>
         <c:auto val="1"/>
         <c:lblAlgn val="ctr"/>
         <c:lblOffset val="100"/>
       </c:catAx>
       <c:valAx>
-        <c:axId val="158371200"/>
+        <c:axId val="111202304"/>
         <c:scaling>
           <c:orientation val="minMax"/>
         </c:scaling>
@@ -40652,7 +41173,7 @@
             <a:endParaRPr lang="es-ES"/>
           </a:p>
         </c:txPr>
-        <c:crossAx val="158369280"/>
+        <c:crossAx val="111200512"/>
         <c:crosses val="autoZero"/>
         <c:crossBetween val="between"/>
         <c:dispUnits>
@@ -40837,7 +41358,7 @@
                 <c:formatCode>0%</c:formatCode>
                 <c:ptCount val="4"/>
                 <c:pt idx="0">
-                  <c:v>0.75000000000000655</c:v>
+                  <c:v>0.75000000000000677</c:v>
                 </c:pt>
                 <c:pt idx="1">
                   <c:v>0.17300000000000001</c:v>
@@ -40852,11 +41373,11 @@
             </c:numRef>
           </c:val>
         </c:ser>
-        <c:axId val="177181440"/>
-        <c:axId val="177206784"/>
+        <c:axId val="111781376"/>
+        <c:axId val="111783296"/>
       </c:barChart>
       <c:catAx>
-        <c:axId val="177181440"/>
+        <c:axId val="111781376"/>
         <c:scaling>
           <c:orientation val="minMax"/>
         </c:scaling>
@@ -40873,14 +41394,14 @@
             <a:endParaRPr lang="es-ES"/>
           </a:p>
         </c:txPr>
-        <c:crossAx val="177206784"/>
+        <c:crossAx val="111783296"/>
         <c:crosses val="autoZero"/>
         <c:auto val="1"/>
         <c:lblAlgn val="ctr"/>
         <c:lblOffset val="100"/>
       </c:catAx>
       <c:valAx>
-        <c:axId val="177206784"/>
+        <c:axId val="111783296"/>
         <c:scaling>
           <c:orientation val="minMax"/>
         </c:scaling>
@@ -40898,7 +41419,7 @@
             <a:endParaRPr lang="es-ES"/>
           </a:p>
         </c:txPr>
-        <c:crossAx val="177181440"/>
+        <c:crossAx val="111781376"/>
         <c:crosses val="autoZero"/>
         <c:crossBetween val="between"/>
       </c:valAx>
@@ -41016,11 +41537,11 @@
             </c:numRef>
           </c:val>
         </c:ser>
-        <c:axId val="257196416"/>
-        <c:axId val="257197952"/>
+        <c:axId val="112215168"/>
+        <c:axId val="112216704"/>
       </c:barChart>
       <c:catAx>
-        <c:axId val="257196416"/>
+        <c:axId val="112215168"/>
         <c:scaling>
           <c:orientation val="minMax"/>
         </c:scaling>
@@ -41037,14 +41558,14 @@
             <a:endParaRPr lang="es-ES"/>
           </a:p>
         </c:txPr>
-        <c:crossAx val="257197952"/>
+        <c:crossAx val="112216704"/>
         <c:crosses val="autoZero"/>
         <c:auto val="1"/>
         <c:lblAlgn val="ctr"/>
         <c:lblOffset val="100"/>
       </c:catAx>
       <c:valAx>
-        <c:axId val="257197952"/>
+        <c:axId val="112216704"/>
         <c:scaling>
           <c:orientation val="minMax"/>
         </c:scaling>
@@ -41062,7 +41583,7 @@
             <a:endParaRPr lang="es-ES"/>
           </a:p>
         </c:txPr>
-        <c:crossAx val="257196416"/>
+        <c:crossAx val="112215168"/>
         <c:crosses val="autoZero"/>
         <c:crossBetween val="between"/>
       </c:valAx>
@@ -41252,6 +41773,7 @@
     <w:rsid w:val="00526FF2"/>
     <w:rsid w:val="006B2FC0"/>
     <w:rsid w:val="0079353D"/>
+    <w:rsid w:val="008523AE"/>
     <w:rsid w:val="008A39BE"/>
     <w:rsid w:val="009044EC"/>
     <w:rsid w:val="009B139D"/>

</xml_diff>